<commit_message>
added search algos and uninformed search
</commit_message>
<xml_diff>
--- a/ai/aiml 1 search problems 03.docx
+++ b/ai/aiml 1 search problems 03.docx
@@ -24,6 +24,17 @@
         </w:rPr>
         <w:t>AIML 1 - Search problems and uninformed search algo</w:t>
       </w:r>
+      <w:r>
+        <w:rPr>
+          <w:rFonts w:ascii="Yu Gothic Medium" w:eastAsia="Yu Gothic Medium" w:hAnsi="Yu Gothic Medium"/>
+          <w:b/>
+          <w:bCs/>
+          <w:sz w:val="28"/>
+          <w:szCs w:val="28"/>
+          <w:lang w:val="en-CA"/>
+        </w:rPr>
+        <w:t>s</w:t>
+      </w:r>
     </w:p>
     <w:p>
       <w:pPr>
@@ -49,23 +60,8 @@
           <w:szCs w:val="24"/>
           <w:lang w:val="en-CA"/>
         </w:rPr>
-        <w:t xml:space="preserve">The problem solving </w:t>
-      </w:r>
-      <w:proofErr w:type="gramStart"/>
-      <w:r>
-        <w:rPr>
-          <w:rFonts w:ascii="Yu Gothic Medium" w:eastAsia="Yu Gothic Medium" w:hAnsi="Yu Gothic Medium"/>
-          <w:b/>
-          <w:bCs/>
-          <w:i/>
-          <w:iCs/>
-          <w:sz w:val="24"/>
-          <w:szCs w:val="24"/>
-          <w:lang w:val="en-CA"/>
-        </w:rPr>
-        <w:t>process</w:t>
-      </w:r>
-      <w:proofErr w:type="gramEnd"/>
+        <w:t>The problem solving process</w:t>
+      </w:r>
     </w:p>
     <w:p>
       <w:pPr>
@@ -76,15 +72,46 @@
         </w:numPr>
         <w:rPr>
           <w:rFonts w:ascii="Yu Gothic Medium" w:eastAsia="Yu Gothic Medium" w:hAnsi="Yu Gothic Medium"/>
-          <w:lang w:val="en-CA"/>
-        </w:rPr>
-      </w:pPr>
-      <w:r>
-        <w:rPr>
-          <w:rFonts w:ascii="Yu Gothic Medium" w:eastAsia="Yu Gothic Medium" w:hAnsi="Yu Gothic Medium"/>
+          <w:sz w:val="24"/>
+          <w:szCs w:val="24"/>
+          <w:lang w:val="en-CA"/>
+        </w:rPr>
+      </w:pPr>
+      <w:r>
+        <w:rPr>
+          <w:rFonts w:ascii="Yu Gothic Medium" w:eastAsia="Yu Gothic Medium" w:hAnsi="Yu Gothic Medium"/>
+          <w:sz w:val="24"/>
+          <w:szCs w:val="24"/>
           <w:lang w:val="en-CA"/>
         </w:rPr>
         <w:t>Goal formulation</w:t>
+      </w:r>
+      <w:r>
+        <w:rPr>
+          <w:rFonts w:ascii="Yu Gothic Medium" w:eastAsia="Yu Gothic Medium" w:hAnsi="Yu Gothic Medium"/>
+          <w:sz w:val="24"/>
+          <w:szCs w:val="24"/>
+          <w:lang w:val="en-CA"/>
+        </w:rPr>
+        <w:t xml:space="preserve"> </w:t>
+      </w:r>
+      <w:r>
+        <w:rPr>
+          <w:rFonts w:ascii="Yu Gothic Medium" w:eastAsia="Yu Gothic Medium" w:hAnsi="Yu Gothic Medium"/>
+          <w:sz w:val="24"/>
+          <w:szCs w:val="24"/>
+          <w:lang w:val="en-CA"/>
+        </w:rPr>
+        <w:t>→</w:t>
+      </w:r>
+      <w:r>
+        <w:rPr>
+          <w:rFonts w:ascii="Yu Gothic Medium" w:eastAsia="Yu Gothic Medium" w:hAnsi="Yu Gothic Medium"/>
+          <w:sz w:val="24"/>
+          <w:szCs w:val="24"/>
+          <w:lang w:val="en-CA"/>
+        </w:rPr>
+        <w:t xml:space="preserve"> limit actions</w:t>
       </w:r>
     </w:p>
     <w:p>
@@ -96,15 +123,46 @@
         </w:numPr>
         <w:rPr>
           <w:rFonts w:ascii="Yu Gothic Medium" w:eastAsia="Yu Gothic Medium" w:hAnsi="Yu Gothic Medium"/>
-          <w:lang w:val="en-CA"/>
-        </w:rPr>
-      </w:pPr>
-      <w:r>
-        <w:rPr>
-          <w:rFonts w:ascii="Yu Gothic Medium" w:eastAsia="Yu Gothic Medium" w:hAnsi="Yu Gothic Medium"/>
+          <w:sz w:val="24"/>
+          <w:szCs w:val="24"/>
+          <w:lang w:val="en-CA"/>
+        </w:rPr>
+      </w:pPr>
+      <w:r>
+        <w:rPr>
+          <w:rFonts w:ascii="Yu Gothic Medium" w:eastAsia="Yu Gothic Medium" w:hAnsi="Yu Gothic Medium"/>
+          <w:sz w:val="24"/>
+          <w:szCs w:val="24"/>
           <w:lang w:val="en-CA"/>
         </w:rPr>
         <w:t>Problem formulation</w:t>
+      </w:r>
+      <w:r>
+        <w:rPr>
+          <w:rFonts w:ascii="Yu Gothic Medium" w:eastAsia="Yu Gothic Medium" w:hAnsi="Yu Gothic Medium"/>
+          <w:sz w:val="24"/>
+          <w:szCs w:val="24"/>
+          <w:lang w:val="en-CA"/>
+        </w:rPr>
+        <w:t xml:space="preserve"> </w:t>
+      </w:r>
+      <w:r>
+        <w:rPr>
+          <w:rFonts w:ascii="Yu Gothic Medium" w:eastAsia="Yu Gothic Medium" w:hAnsi="Yu Gothic Medium"/>
+          <w:sz w:val="24"/>
+          <w:szCs w:val="24"/>
+          <w:lang w:val="en-CA"/>
+        </w:rPr>
+        <w:t>→</w:t>
+      </w:r>
+      <w:r>
+        <w:rPr>
+          <w:rFonts w:ascii="Yu Gothic Medium" w:eastAsia="Yu Gothic Medium" w:hAnsi="Yu Gothic Medium"/>
+          <w:sz w:val="24"/>
+          <w:szCs w:val="24"/>
+          <w:lang w:val="en-CA"/>
+        </w:rPr>
+        <w:t xml:space="preserve"> define model structure, acceptable inputs and feasible solutions</w:t>
       </w:r>
     </w:p>
     <w:p>
@@ -116,15 +174,66 @@
         </w:numPr>
         <w:rPr>
           <w:rFonts w:ascii="Yu Gothic Medium" w:eastAsia="Yu Gothic Medium" w:hAnsi="Yu Gothic Medium"/>
-          <w:lang w:val="en-CA"/>
-        </w:rPr>
-      </w:pPr>
-      <w:r>
-        <w:rPr>
-          <w:rFonts w:ascii="Yu Gothic Medium" w:eastAsia="Yu Gothic Medium" w:hAnsi="Yu Gothic Medium"/>
+          <w:sz w:val="24"/>
+          <w:szCs w:val="24"/>
+          <w:lang w:val="en-CA"/>
+        </w:rPr>
+      </w:pPr>
+      <w:r>
+        <w:rPr>
+          <w:rFonts w:ascii="Yu Gothic Medium" w:eastAsia="Yu Gothic Medium" w:hAnsi="Yu Gothic Medium"/>
+          <w:sz w:val="24"/>
+          <w:szCs w:val="24"/>
           <w:lang w:val="en-CA"/>
         </w:rPr>
         <w:t>Search</w:t>
+      </w:r>
+      <w:r>
+        <w:rPr>
+          <w:rFonts w:ascii="Yu Gothic Medium" w:eastAsia="Yu Gothic Medium" w:hAnsi="Yu Gothic Medium"/>
+          <w:sz w:val="24"/>
+          <w:szCs w:val="24"/>
+          <w:lang w:val="en-CA"/>
+        </w:rPr>
+        <w:t xml:space="preserve"> </w:t>
+      </w:r>
+      <w:r>
+        <w:rPr>
+          <w:rFonts w:ascii="Yu Gothic Medium" w:eastAsia="Yu Gothic Medium" w:hAnsi="Yu Gothic Medium"/>
+          <w:sz w:val="24"/>
+          <w:szCs w:val="24"/>
+          <w:lang w:val="en-CA"/>
+        </w:rPr>
+        <w:t>→</w:t>
+      </w:r>
+      <w:r>
+        <w:rPr>
+          <w:rFonts w:ascii="Yu Gothic Medium" w:eastAsia="Yu Gothic Medium" w:hAnsi="Yu Gothic Medium"/>
+          <w:sz w:val="24"/>
+          <w:szCs w:val="24"/>
+          <w:lang w:val="en-CA"/>
+        </w:rPr>
+        <w:t xml:space="preserve"> search for that solution (i.e. </w:t>
+      </w:r>
+      <w:r>
+        <w:rPr>
+          <w:rFonts w:ascii="Yu Gothic Medium" w:eastAsia="Yu Gothic Medium" w:hAnsi="Yu Gothic Medium"/>
+          <w:b/>
+          <w:bCs/>
+          <w:sz w:val="24"/>
+          <w:szCs w:val="24"/>
+          <w:lang w:val="en-CA"/>
+        </w:rPr>
+        <w:t>learn it</w:t>
+      </w:r>
+      <w:r>
+        <w:rPr>
+          <w:rFonts w:ascii="Yu Gothic Medium" w:eastAsia="Yu Gothic Medium" w:hAnsi="Yu Gothic Medium"/>
+          <w:sz w:val="24"/>
+          <w:szCs w:val="24"/>
+          <w:lang w:val="en-CA"/>
+        </w:rPr>
+        <w:t>)</w:t>
       </w:r>
     </w:p>
     <w:p>
@@ -136,27 +245,44 @@
         </w:numPr>
         <w:rPr>
           <w:rFonts w:ascii="Yu Gothic Medium" w:eastAsia="Yu Gothic Medium" w:hAnsi="Yu Gothic Medium"/>
-          <w:lang w:val="en-CA"/>
-        </w:rPr>
-      </w:pPr>
-      <w:r>
-        <w:rPr>
-          <w:rFonts w:ascii="Yu Gothic Medium" w:eastAsia="Yu Gothic Medium" w:hAnsi="Yu Gothic Medium"/>
+          <w:sz w:val="24"/>
+          <w:szCs w:val="24"/>
+          <w:lang w:val="en-CA"/>
+        </w:rPr>
+      </w:pPr>
+      <w:r>
+        <w:rPr>
+          <w:rFonts w:ascii="Yu Gothic Medium" w:eastAsia="Yu Gothic Medium" w:hAnsi="Yu Gothic Medium"/>
+          <w:sz w:val="24"/>
+          <w:szCs w:val="24"/>
           <w:lang w:val="en-CA"/>
         </w:rPr>
         <w:t>Execution</w:t>
       </w:r>
-    </w:p>
-    <w:p>
-      <w:pPr>
-        <w:rPr>
-          <w:rFonts w:ascii="Yu Gothic Medium" w:eastAsia="Yu Gothic Medium" w:hAnsi="Yu Gothic Medium"/>
-          <w:lang w:val="en-CA"/>
-        </w:rPr>
-      </w:pPr>
-      <w:r>
-        <w:rPr>
-          <w:rFonts w:ascii="Yu Gothic Medium" w:eastAsia="Yu Gothic Medium" w:hAnsi="Yu Gothic Medium"/>
+      <w:r>
+        <w:rPr>
+          <w:rFonts w:ascii="Yu Gothic Medium" w:eastAsia="Yu Gothic Medium" w:hAnsi="Yu Gothic Medium"/>
+          <w:sz w:val="24"/>
+          <w:szCs w:val="24"/>
+          <w:lang w:val="en-CA"/>
+        </w:rPr>
+        <w:t xml:space="preserve"> </w:t>
+      </w:r>
+    </w:p>
+    <w:p>
+      <w:pPr>
+        <w:rPr>
+          <w:rFonts w:ascii="Yu Gothic Medium" w:eastAsia="Yu Gothic Medium" w:hAnsi="Yu Gothic Medium"/>
+          <w:sz w:val="24"/>
+          <w:szCs w:val="24"/>
+          <w:lang w:val="en-CA"/>
+        </w:rPr>
+      </w:pPr>
+      <w:r>
+        <w:rPr>
+          <w:rFonts w:ascii="Yu Gothic Medium" w:eastAsia="Yu Gothic Medium" w:hAnsi="Yu Gothic Medium"/>
+          <w:sz w:val="24"/>
+          <w:szCs w:val="24"/>
           <w:lang w:val="en-CA"/>
         </w:rPr>
         <w:t xml:space="preserve">We will assume a fully observable, deterministic, known environment and an </w:t>
@@ -166,6 +292,8 @@
           <w:rFonts w:ascii="Yu Gothic Medium" w:eastAsia="Yu Gothic Medium" w:hAnsi="Yu Gothic Medium"/>
           <w:i/>
           <w:iCs/>
+          <w:sz w:val="24"/>
+          <w:szCs w:val="24"/>
           <w:lang w:val="en-CA"/>
         </w:rPr>
         <w:t xml:space="preserve">open loop </w:t>
@@ -173,6 +301,8 @@
       <w:r>
         <w:rPr>
           <w:rFonts w:ascii="Yu Gothic Medium" w:eastAsia="Yu Gothic Medium" w:hAnsi="Yu Gothic Medium"/>
+          <w:sz w:val="24"/>
+          <w:szCs w:val="24"/>
           <w:lang w:val="en-CA"/>
         </w:rPr>
         <w:t>in the agent (capability of ignoring percepts mid-execution)</w:t>
@@ -182,12 +312,16 @@
       <w:pPr>
         <w:rPr>
           <w:rFonts w:ascii="Yu Gothic Medium" w:eastAsia="Yu Gothic Medium" w:hAnsi="Yu Gothic Medium"/>
-          <w:lang w:val="en-CA"/>
-        </w:rPr>
-      </w:pPr>
-      <w:r>
-        <w:rPr>
-          <w:rFonts w:ascii="Yu Gothic Medium" w:eastAsia="Yu Gothic Medium" w:hAnsi="Yu Gothic Medium"/>
+          <w:sz w:val="24"/>
+          <w:szCs w:val="24"/>
+          <w:lang w:val="en-CA"/>
+        </w:rPr>
+      </w:pPr>
+      <w:r>
+        <w:rPr>
+          <w:rFonts w:ascii="Yu Gothic Medium" w:eastAsia="Yu Gothic Medium" w:hAnsi="Yu Gothic Medium"/>
+          <w:sz w:val="24"/>
+          <w:szCs w:val="24"/>
           <w:lang w:val="en-CA"/>
         </w:rPr>
         <w:t>Some definitions:</w:t>
@@ -204,14 +338,18 @@
           <w:rFonts w:ascii="Yu Gothic Medium" w:eastAsia="Yu Gothic Medium" w:hAnsi="Yu Gothic Medium"/>
           <w:b/>
           <w:bCs/>
-          <w:lang w:val="en-CA"/>
-        </w:rPr>
-      </w:pPr>
-      <w:r>
-        <w:rPr>
-          <w:rFonts w:ascii="Yu Gothic Medium" w:eastAsia="Yu Gothic Medium" w:hAnsi="Yu Gothic Medium"/>
-          <w:b/>
-          <w:bCs/>
+          <w:sz w:val="24"/>
+          <w:szCs w:val="24"/>
+          <w:lang w:val="en-CA"/>
+        </w:rPr>
+      </w:pPr>
+      <w:r>
+        <w:rPr>
+          <w:rFonts w:ascii="Yu Gothic Medium" w:eastAsia="Yu Gothic Medium" w:hAnsi="Yu Gothic Medium"/>
+          <w:b/>
+          <w:bCs/>
+          <w:sz w:val="24"/>
+          <w:szCs w:val="24"/>
           <w:lang w:val="en-CA"/>
         </w:rPr>
         <w:t>State space</w:t>
@@ -221,6 +359,8 @@
           <w:rFonts w:ascii="Yu Gothic Medium" w:eastAsia="Yu Gothic Medium" w:hAnsi="Yu Gothic Medium"/>
           <w:b/>
           <w:bCs/>
+          <w:sz w:val="24"/>
+          <w:szCs w:val="24"/>
           <w:lang w:val="en-CA"/>
         </w:rPr>
         <w:t xml:space="preserve"> S</w:t>
@@ -230,6 +370,8 @@
           <w:rFonts w:ascii="Yu Gothic Medium" w:eastAsia="Yu Gothic Medium" w:hAnsi="Yu Gothic Medium"/>
           <w:b/>
           <w:bCs/>
+          <w:sz w:val="24"/>
+          <w:szCs w:val="24"/>
           <w:lang w:val="en-CA"/>
         </w:rPr>
         <w:tab/>
@@ -237,15 +379,8 @@
       <w:r>
         <w:rPr>
           <w:rFonts w:ascii="Yu Gothic Medium" w:eastAsia="Yu Gothic Medium" w:hAnsi="Yu Gothic Medium"/>
-          <w:b/>
-          <w:bCs/>
-          <w:lang w:val="en-CA"/>
-        </w:rPr>
-        <w:tab/>
-      </w:r>
-      <w:r>
-        <w:rPr>
-          <w:rFonts w:ascii="Yu Gothic Medium" w:eastAsia="Yu Gothic Medium" w:hAnsi="Yu Gothic Medium"/>
+          <w:sz w:val="24"/>
+          <w:szCs w:val="24"/>
           <w:lang w:val="en-CA"/>
         </w:rPr>
         <w:t>set of every state possible (S)</w:t>
@@ -262,14 +397,18 @@
           <w:rFonts w:ascii="Yu Gothic Medium" w:eastAsia="Yu Gothic Medium" w:hAnsi="Yu Gothic Medium"/>
           <w:b/>
           <w:bCs/>
-          <w:lang w:val="en-CA"/>
-        </w:rPr>
-      </w:pPr>
-      <w:r>
-        <w:rPr>
-          <w:rFonts w:ascii="Yu Gothic Medium" w:eastAsia="Yu Gothic Medium" w:hAnsi="Yu Gothic Medium"/>
-          <w:b/>
-          <w:bCs/>
+          <w:sz w:val="24"/>
+          <w:szCs w:val="24"/>
+          <w:lang w:val="en-CA"/>
+        </w:rPr>
+      </w:pPr>
+      <w:r>
+        <w:rPr>
+          <w:rFonts w:ascii="Yu Gothic Medium" w:eastAsia="Yu Gothic Medium" w:hAnsi="Yu Gothic Medium"/>
+          <w:b/>
+          <w:bCs/>
+          <w:sz w:val="24"/>
+          <w:szCs w:val="24"/>
           <w:lang w:val="en-CA"/>
         </w:rPr>
         <w:t>Initial state</w:t>
@@ -279,6 +418,8 @@
           <w:rFonts w:ascii="Yu Gothic Medium" w:eastAsia="Yu Gothic Medium" w:hAnsi="Yu Gothic Medium"/>
           <w:b/>
           <w:bCs/>
+          <w:sz w:val="24"/>
+          <w:szCs w:val="24"/>
           <w:lang w:val="en-CA"/>
         </w:rPr>
         <w:tab/>
@@ -288,6 +429,8 @@
           <w:rFonts w:ascii="Yu Gothic Medium" w:eastAsia="Yu Gothic Medium" w:hAnsi="Yu Gothic Medium"/>
           <w:b/>
           <w:bCs/>
+          <w:sz w:val="24"/>
+          <w:szCs w:val="24"/>
           <w:lang w:val="en-CA"/>
         </w:rPr>
         <w:tab/>
@@ -295,6 +438,8 @@
       <w:r>
         <w:rPr>
           <w:rFonts w:ascii="Yu Gothic Medium" w:eastAsia="Yu Gothic Medium" w:hAnsi="Yu Gothic Medium"/>
+          <w:sz w:val="24"/>
+          <w:szCs w:val="24"/>
           <w:lang w:val="en-CA"/>
         </w:rPr>
         <w:t>the starting state</w:t>
@@ -311,14 +456,18 @@
           <w:rFonts w:ascii="Yu Gothic Medium" w:eastAsia="Yu Gothic Medium" w:hAnsi="Yu Gothic Medium"/>
           <w:b/>
           <w:bCs/>
-          <w:lang w:val="en-CA"/>
-        </w:rPr>
-      </w:pPr>
-      <w:r>
-        <w:rPr>
-          <w:rFonts w:ascii="Yu Gothic Medium" w:eastAsia="Yu Gothic Medium" w:hAnsi="Yu Gothic Medium"/>
-          <w:b/>
-          <w:bCs/>
+          <w:sz w:val="24"/>
+          <w:szCs w:val="24"/>
+          <w:lang w:val="en-CA"/>
+        </w:rPr>
+      </w:pPr>
+      <w:r>
+        <w:rPr>
+          <w:rFonts w:ascii="Yu Gothic Medium" w:eastAsia="Yu Gothic Medium" w:hAnsi="Yu Gothic Medium"/>
+          <w:b/>
+          <w:bCs/>
+          <w:sz w:val="24"/>
+          <w:szCs w:val="24"/>
           <w:lang w:val="en-CA"/>
         </w:rPr>
         <w:t>Goal state</w:t>
@@ -328,6 +477,8 @@
           <w:rFonts w:ascii="Yu Gothic Medium" w:eastAsia="Yu Gothic Medium" w:hAnsi="Yu Gothic Medium"/>
           <w:b/>
           <w:bCs/>
+          <w:sz w:val="24"/>
+          <w:szCs w:val="24"/>
           <w:lang w:val="en-CA"/>
         </w:rPr>
         <w:t>s</w:t>
@@ -337,6 +488,8 @@
           <w:rFonts w:ascii="Yu Gothic Medium" w:eastAsia="Yu Gothic Medium" w:hAnsi="Yu Gothic Medium"/>
           <w:b/>
           <w:bCs/>
+          <w:sz w:val="24"/>
+          <w:szCs w:val="24"/>
           <w:lang w:val="en-CA"/>
         </w:rPr>
         <w:tab/>
@@ -346,6 +499,8 @@
           <w:rFonts w:ascii="Yu Gothic Medium" w:eastAsia="Yu Gothic Medium" w:hAnsi="Yu Gothic Medium"/>
           <w:b/>
           <w:bCs/>
+          <w:sz w:val="24"/>
+          <w:szCs w:val="24"/>
           <w:lang w:val="en-CA"/>
         </w:rPr>
         <w:tab/>
@@ -353,6 +508,8 @@
       <w:r>
         <w:rPr>
           <w:rFonts w:ascii="Yu Gothic Medium" w:eastAsia="Yu Gothic Medium" w:hAnsi="Yu Gothic Medium"/>
+          <w:sz w:val="24"/>
+          <w:szCs w:val="24"/>
           <w:lang w:val="en-CA"/>
         </w:rPr>
         <w:t>could be multiple, aim of search</w:t>
@@ -360,19 +517,12 @@
       <w:r>
         <w:rPr>
           <w:rFonts w:ascii="Yu Gothic Medium" w:eastAsia="Yu Gothic Medium" w:hAnsi="Yu Gothic Medium"/>
-          <w:lang w:val="en-CA"/>
-        </w:rPr>
-        <w:t xml:space="preserve">, subset of </w:t>
-      </w:r>
-      <w:proofErr w:type="gramStart"/>
-      <w:r>
-        <w:rPr>
-          <w:rFonts w:ascii="Yu Gothic Medium" w:eastAsia="Yu Gothic Medium" w:hAnsi="Yu Gothic Medium"/>
-          <w:lang w:val="en-CA"/>
-        </w:rPr>
-        <w:t>S</w:t>
-      </w:r>
-      <w:proofErr w:type="gramEnd"/>
+          <w:sz w:val="24"/>
+          <w:szCs w:val="24"/>
+          <w:lang w:val="en-CA"/>
+        </w:rPr>
+        <w:t>, subset of S</w:t>
+      </w:r>
     </w:p>
     <w:p>
       <w:pPr>
@@ -380,12 +530,16 @@
         <w:ind w:left="2832"/>
         <w:rPr>
           <w:rFonts w:ascii="Yu Gothic Medium" w:eastAsia="Yu Gothic Medium" w:hAnsi="Yu Gothic Medium"/>
-          <w:lang w:val="en-CA"/>
-        </w:rPr>
-      </w:pPr>
-      <w:r>
-        <w:rPr>
-          <w:rFonts w:ascii="Yu Gothic Medium" w:eastAsia="Yu Gothic Medium" w:hAnsi="Yu Gothic Medium"/>
+          <w:sz w:val="24"/>
+          <w:szCs w:val="24"/>
+          <w:lang w:val="en-CA"/>
+        </w:rPr>
+      </w:pPr>
+      <w:r>
+        <w:rPr>
+          <w:rFonts w:ascii="Yu Gothic Medium" w:eastAsia="Yu Gothic Medium" w:hAnsi="Yu Gothic Medium"/>
+          <w:sz w:val="24"/>
+          <w:szCs w:val="24"/>
           <w:lang w:val="en-CA"/>
         </w:rPr>
         <w:t>F</w:t>
@@ -395,6 +549,8 @@
           <w:rFonts w:ascii="Yu Gothic Medium" w:eastAsia="Yu Gothic Medium" w:hAnsi="Yu Gothic Medium"/>
           <w:b/>
           <w:bCs/>
+          <w:sz w:val="24"/>
+          <w:szCs w:val="24"/>
           <w:lang w:val="en-CA"/>
         </w:rPr>
         <w:t xml:space="preserve"> </w:t>
@@ -402,6 +558,8 @@
       <w:r>
         <w:rPr>
           <w:rFonts w:ascii="Yu Gothic Medium" w:eastAsia="Yu Gothic Medium" w:hAnsi="Yu Gothic Medium"/>
+          <w:sz w:val="24"/>
+          <w:szCs w:val="24"/>
           <w:lang w:val="en-CA"/>
         </w:rPr>
         <w:t xml:space="preserve">: S </w:t>
@@ -409,6 +567,8 @@
       <w:r>
         <w:rPr>
           <w:rFonts w:ascii="Yu Gothic Medium" w:eastAsia="Yu Gothic Medium" w:hAnsi="Yu Gothic Medium"/>
+          <w:sz w:val="24"/>
+          <w:szCs w:val="24"/>
           <w:lang w:val="en-CA"/>
         </w:rPr>
         <w:t>→</w:t>
@@ -416,6 +576,8 @@
       <w:r>
         <w:rPr>
           <w:rFonts w:ascii="Yu Gothic Medium" w:eastAsia="Yu Gothic Medium" w:hAnsi="Yu Gothic Medium"/>
+          <w:sz w:val="24"/>
+          <w:szCs w:val="24"/>
           <w:lang w:val="en-CA"/>
         </w:rPr>
         <w:t xml:space="preserve"> B </w:t>
@@ -423,6 +585,8 @@
       <w:r>
         <w:rPr>
           <w:rFonts w:ascii="Yu Gothic Medium" w:eastAsia="Yu Gothic Medium" w:hAnsi="Yu Gothic Medium"/>
+          <w:sz w:val="24"/>
+          <w:szCs w:val="24"/>
           <w:lang w:val="en-CA"/>
         </w:rPr>
         <w:tab/>
@@ -431,6 +595,8 @@
       <w:r>
         <w:rPr>
           <w:rFonts w:ascii="Yu Gothic Medium" w:eastAsia="Yu Gothic Medium" w:hAnsi="Yu Gothic Medium"/>
+          <w:sz w:val="24"/>
+          <w:szCs w:val="24"/>
           <w:lang w:val="en-CA"/>
         </w:rPr>
         <w:t xml:space="preserve">Boolean </w:t>
@@ -438,6 +604,8 @@
       <w:r>
         <w:rPr>
           <w:rFonts w:ascii="Yu Gothic Medium" w:eastAsia="Yu Gothic Medium" w:hAnsi="Yu Gothic Medium"/>
+          <w:sz w:val="24"/>
+          <w:szCs w:val="24"/>
           <w:lang w:val="en-CA"/>
         </w:rPr>
         <w:t>(</w:t>
@@ -445,6 +613,8 @@
       <w:r>
         <w:rPr>
           <w:rFonts w:ascii="Yu Gothic Medium" w:eastAsia="Yu Gothic Medium" w:hAnsi="Yu Gothic Medium"/>
+          <w:sz w:val="24"/>
+          <w:szCs w:val="24"/>
           <w:lang w:val="en-CA"/>
         </w:rPr>
         <w:t>is goal or no</w:t>
@@ -452,6 +622,8 @@
       <w:r>
         <w:rPr>
           <w:rFonts w:ascii="Yu Gothic Medium" w:eastAsia="Yu Gothic Medium" w:hAnsi="Yu Gothic Medium"/>
+          <w:sz w:val="24"/>
+          <w:szCs w:val="24"/>
           <w:lang w:val="en-CA"/>
         </w:rPr>
         <w:t>)</w:t>
@@ -468,14 +640,18 @@
           <w:rFonts w:ascii="Yu Gothic Medium" w:eastAsia="Yu Gothic Medium" w:hAnsi="Yu Gothic Medium"/>
           <w:b/>
           <w:bCs/>
-          <w:lang w:val="en-CA"/>
-        </w:rPr>
-      </w:pPr>
-      <w:r>
-        <w:rPr>
-          <w:rFonts w:ascii="Yu Gothic Medium" w:eastAsia="Yu Gothic Medium" w:hAnsi="Yu Gothic Medium"/>
-          <w:b/>
-          <w:bCs/>
+          <w:sz w:val="24"/>
+          <w:szCs w:val="24"/>
+          <w:lang w:val="en-CA"/>
+        </w:rPr>
+      </w:pPr>
+      <w:r>
+        <w:rPr>
+          <w:rFonts w:ascii="Yu Gothic Medium" w:eastAsia="Yu Gothic Medium" w:hAnsi="Yu Gothic Medium"/>
+          <w:b/>
+          <w:bCs/>
+          <w:sz w:val="24"/>
+          <w:szCs w:val="24"/>
           <w:lang w:val="en-CA"/>
         </w:rPr>
         <w:t>Actions</w:t>
@@ -485,6 +661,8 @@
           <w:rFonts w:ascii="Yu Gothic Medium" w:eastAsia="Yu Gothic Medium" w:hAnsi="Yu Gothic Medium"/>
           <w:b/>
           <w:bCs/>
+          <w:sz w:val="24"/>
+          <w:szCs w:val="24"/>
           <w:lang w:val="en-CA"/>
         </w:rPr>
         <w:t xml:space="preserve"> A</w:t>
@@ -494,6 +672,8 @@
           <w:rFonts w:ascii="Yu Gothic Medium" w:eastAsia="Yu Gothic Medium" w:hAnsi="Yu Gothic Medium"/>
           <w:b/>
           <w:bCs/>
+          <w:sz w:val="24"/>
+          <w:szCs w:val="24"/>
           <w:lang w:val="en-CA"/>
         </w:rPr>
         <w:tab/>
@@ -503,6 +683,8 @@
           <w:rFonts w:ascii="Yu Gothic Medium" w:eastAsia="Yu Gothic Medium" w:hAnsi="Yu Gothic Medium"/>
           <w:b/>
           <w:bCs/>
+          <w:sz w:val="24"/>
+          <w:szCs w:val="24"/>
           <w:lang w:val="en-CA"/>
         </w:rPr>
         <w:tab/>
@@ -510,6 +692,8 @@
       <w:r>
         <w:rPr>
           <w:rFonts w:ascii="Yu Gothic Medium" w:eastAsia="Yu Gothic Medium" w:hAnsi="Yu Gothic Medium"/>
+          <w:sz w:val="24"/>
+          <w:szCs w:val="24"/>
           <w:lang w:val="en-CA"/>
         </w:rPr>
         <w:t>applicable actions to elements of S</w:t>
@@ -520,13 +704,16 @@
         <w:ind w:left="4242" w:hanging="1410"/>
         <w:rPr>
           <w:rFonts w:ascii="Yu Gothic Medium" w:eastAsia="Yu Gothic Medium" w:hAnsi="Yu Gothic Medium"/>
-          <w:lang w:val="en-CA"/>
-        </w:rPr>
-      </w:pPr>
-      <w:proofErr w:type="gramStart"/>
-      <w:r>
-        <w:rPr>
-          <w:rFonts w:ascii="Yu Gothic Medium" w:eastAsia="Yu Gothic Medium" w:hAnsi="Yu Gothic Medium"/>
+          <w:sz w:val="24"/>
+          <w:szCs w:val="24"/>
+          <w:lang w:val="en-CA"/>
+        </w:rPr>
+      </w:pPr>
+      <w:r>
+        <w:rPr>
+          <w:rFonts w:ascii="Yu Gothic Medium" w:eastAsia="Yu Gothic Medium" w:hAnsi="Yu Gothic Medium"/>
+          <w:sz w:val="24"/>
+          <w:szCs w:val="24"/>
           <w:lang w:val="en-CA"/>
         </w:rPr>
         <w:t>F</w:t>
@@ -536,23 +723,17 @@
           <w:rFonts w:ascii="Yu Gothic Medium" w:eastAsia="Yu Gothic Medium" w:hAnsi="Yu Gothic Medium"/>
           <w:b/>
           <w:bCs/>
-          <w:lang w:val="en-CA"/>
-        </w:rPr>
-        <w:t xml:space="preserve"> :</w:t>
-      </w:r>
-      <w:proofErr w:type="gramEnd"/>
-      <w:r>
-        <w:rPr>
-          <w:rFonts w:ascii="Yu Gothic Medium" w:eastAsia="Yu Gothic Medium" w:hAnsi="Yu Gothic Medium"/>
-          <w:b/>
-          <w:bCs/>
-          <w:lang w:val="en-CA"/>
-        </w:rPr>
-        <w:t xml:space="preserve"> </w:t>
-      </w:r>
-      <w:r>
-        <w:rPr>
-          <w:rFonts w:ascii="Yu Gothic Medium" w:eastAsia="Yu Gothic Medium" w:hAnsi="Yu Gothic Medium"/>
+          <w:sz w:val="24"/>
+          <w:szCs w:val="24"/>
+          <w:lang w:val="en-CA"/>
+        </w:rPr>
+        <w:t xml:space="preserve"> : </w:t>
+      </w:r>
+      <w:r>
+        <w:rPr>
+          <w:rFonts w:ascii="Yu Gothic Medium" w:eastAsia="Yu Gothic Medium" w:hAnsi="Yu Gothic Medium"/>
+          <w:sz w:val="24"/>
+          <w:szCs w:val="24"/>
           <w:lang w:val="en-CA"/>
         </w:rPr>
         <w:t xml:space="preserve">S </w:t>
@@ -560,6 +741,8 @@
       <w:r>
         <w:rPr>
           <w:rFonts w:ascii="Yu Gothic Medium" w:eastAsia="Yu Gothic Medium" w:hAnsi="Yu Gothic Medium"/>
+          <w:sz w:val="24"/>
+          <w:szCs w:val="24"/>
           <w:lang w:val="en-CA"/>
         </w:rPr>
         <w:t>→</w:t>
@@ -567,24 +750,26 @@
       <w:r>
         <w:rPr>
           <w:rFonts w:ascii="Yu Gothic Medium" w:eastAsia="Yu Gothic Medium" w:hAnsi="Yu Gothic Medium"/>
+          <w:sz w:val="24"/>
+          <w:szCs w:val="24"/>
           <w:lang w:val="en-CA"/>
         </w:rPr>
         <w:t xml:space="preserve"> 2</w:t>
       </w:r>
       <w:r>
         <w:rPr>
-          <w:rFonts w:ascii="Arial" w:hAnsi="Arial" w:cs="Arial"/>
-          <w:color w:val="202122"/>
+          <w:rFonts w:ascii="Arial" w:eastAsia="Yu Gothic Medium" w:hAnsi="Arial" w:cs="Arial"/>
+          <w:sz w:val="24"/>
+          <w:szCs w:val="24"/>
           <w:shd w:val="clear" w:color="auto" w:fill="F8F9FA"/>
         </w:rPr>
         <w:t>ᴬ</w:t>
       </w:r>
       <w:r>
         <w:rPr>
-          <w:rFonts w:ascii="Arial" w:hAnsi="Arial" w:cs="Arial"/>
-          <w:color w:val="202122"/>
-          <w:sz w:val="21"/>
-          <w:szCs w:val="21"/>
+          <w:rFonts w:ascii="Yu Gothic Medium" w:eastAsia="Yu Gothic Medium" w:hAnsi="Yu Gothic Medium" w:cs="Arial"/>
+          <w:sz w:val="24"/>
+          <w:szCs w:val="24"/>
           <w:shd w:val="clear" w:color="auto" w:fill="F8F9FA"/>
           <w:lang w:val="en-CA"/>
         </w:rPr>
@@ -593,22 +778,26 @@
       <w:r>
         <w:rPr>
           <w:rFonts w:ascii="Yu Gothic Medium" w:eastAsia="Yu Gothic Medium" w:hAnsi="Yu Gothic Medium"/>
+          <w:sz w:val="24"/>
+          <w:szCs w:val="24"/>
           <w:lang w:val="en-CA"/>
         </w:rPr>
         <w:t>2</w:t>
       </w:r>
       <w:r>
         <w:rPr>
-          <w:rFonts w:ascii="Arial" w:hAnsi="Arial" w:cs="Arial"/>
-          <w:color w:val="202122"/>
+          <w:rFonts w:ascii="Arial" w:eastAsia="Yu Gothic Medium" w:hAnsi="Arial" w:cs="Arial"/>
+          <w:sz w:val="24"/>
+          <w:szCs w:val="24"/>
           <w:shd w:val="clear" w:color="auto" w:fill="F8F9FA"/>
         </w:rPr>
         <w:t>ᴬ</w:t>
       </w:r>
       <w:r>
         <w:rPr>
-          <w:rFonts w:ascii="Arial" w:hAnsi="Arial" w:cs="Arial"/>
-          <w:color w:val="202122"/>
+          <w:rFonts w:ascii="Yu Gothic Medium" w:eastAsia="Yu Gothic Medium" w:hAnsi="Yu Gothic Medium" w:cs="Arial"/>
+          <w:sz w:val="24"/>
+          <w:szCs w:val="24"/>
           <w:shd w:val="clear" w:color="auto" w:fill="F8F9FA"/>
           <w:lang w:val="en-CA"/>
         </w:rPr>
@@ -617,6 +806,8 @@
       <w:r>
         <w:rPr>
           <w:rFonts w:ascii="Yu Gothic Medium" w:eastAsia="Yu Gothic Medium" w:hAnsi="Yu Gothic Medium"/>
+          <w:sz w:val="24"/>
+          <w:szCs w:val="24"/>
           <w:lang w:val="en-CA"/>
         </w:rPr>
         <w:t xml:space="preserve">power set (the set of all </w:t>
@@ -624,6 +815,8 @@
       <w:r>
         <w:rPr>
           <w:rFonts w:ascii="Yu Gothic Medium" w:eastAsia="Yu Gothic Medium" w:hAnsi="Yu Gothic Medium"/>
+          <w:sz w:val="24"/>
+          <w:szCs w:val="24"/>
           <w:lang w:val="en-CA"/>
         </w:rPr>
         <w:t xml:space="preserve">possible </w:t>
@@ -631,6 +824,8 @@
       <w:r>
         <w:rPr>
           <w:rFonts w:ascii="Yu Gothic Medium" w:eastAsia="Yu Gothic Medium" w:hAnsi="Yu Gothic Medium"/>
+          <w:sz w:val="24"/>
+          <w:szCs w:val="24"/>
           <w:lang w:val="en-CA"/>
         </w:rPr>
         <w:t>subsets of S)</w:t>
@@ -645,27 +840,31 @@
           <w:bCs/>
           <w:i/>
           <w:iCs/>
-          <w:lang w:val="en-CA"/>
-        </w:rPr>
-      </w:pPr>
-      <w:r>
-        <w:rPr>
-          <w:rFonts w:ascii="Yu Gothic Medium" w:eastAsia="Yu Gothic Medium" w:hAnsi="Yu Gothic Medium"/>
+          <w:sz w:val="24"/>
+          <w:szCs w:val="24"/>
+          <w:lang w:val="en-CA"/>
+        </w:rPr>
+      </w:pPr>
+      <w:r>
+        <w:rPr>
+          <w:rFonts w:ascii="Yu Gothic Medium" w:eastAsia="Yu Gothic Medium" w:hAnsi="Yu Gothic Medium"/>
+          <w:sz w:val="24"/>
+          <w:szCs w:val="24"/>
           <w:lang w:val="en-CA"/>
         </w:rPr>
         <w:t xml:space="preserve">F(s) returns the set of actions that can be executed in </w:t>
       </w:r>
-      <w:proofErr w:type="gramStart"/>
       <w:r>
         <w:rPr>
           <w:rFonts w:ascii="Yu Gothic Medium" w:eastAsia="Yu Gothic Medium" w:hAnsi="Yu Gothic Medium"/>
           <w:i/>
           <w:iCs/>
+          <w:sz w:val="24"/>
+          <w:szCs w:val="24"/>
           <w:lang w:val="en-CA"/>
         </w:rPr>
         <w:t>s</w:t>
       </w:r>
-      <w:proofErr w:type="gramEnd"/>
     </w:p>
     <w:p>
       <w:pPr>
@@ -678,14 +877,18 @@
           <w:rFonts w:ascii="Yu Gothic Medium" w:eastAsia="Yu Gothic Medium" w:hAnsi="Yu Gothic Medium"/>
           <w:b/>
           <w:bCs/>
-          <w:lang w:val="en-CA"/>
-        </w:rPr>
-      </w:pPr>
-      <w:r>
-        <w:rPr>
-          <w:rFonts w:ascii="Yu Gothic Medium" w:eastAsia="Yu Gothic Medium" w:hAnsi="Yu Gothic Medium"/>
-          <w:b/>
-          <w:bCs/>
+          <w:sz w:val="24"/>
+          <w:szCs w:val="24"/>
+          <w:lang w:val="en-CA"/>
+        </w:rPr>
+      </w:pPr>
+      <w:r>
+        <w:rPr>
+          <w:rFonts w:ascii="Yu Gothic Medium" w:eastAsia="Yu Gothic Medium" w:hAnsi="Yu Gothic Medium"/>
+          <w:b/>
+          <w:bCs/>
+          <w:sz w:val="24"/>
+          <w:szCs w:val="24"/>
           <w:lang w:val="en-CA"/>
         </w:rPr>
         <w:t>Transition model</w:t>
@@ -695,6 +898,8 @@
           <w:rFonts w:ascii="Yu Gothic Medium" w:eastAsia="Yu Gothic Medium" w:hAnsi="Yu Gothic Medium"/>
           <w:b/>
           <w:bCs/>
+          <w:sz w:val="24"/>
+          <w:szCs w:val="24"/>
           <w:lang w:val="en-CA"/>
         </w:rPr>
         <w:tab/>
@@ -702,6 +907,8 @@
       <w:r>
         <w:rPr>
           <w:rFonts w:ascii="Yu Gothic Medium" w:eastAsia="Yu Gothic Medium" w:hAnsi="Yu Gothic Medium"/>
+          <w:sz w:val="24"/>
+          <w:szCs w:val="24"/>
           <w:lang w:val="en-CA"/>
         </w:rPr>
         <w:t>description of what each action does</w:t>
@@ -715,51 +922,45 @@
           <w:rFonts w:ascii="Yu Gothic Medium" w:eastAsia="Yu Gothic Medium" w:hAnsi="Yu Gothic Medium"/>
           <w:i/>
           <w:iCs/>
-          <w:lang w:val="en-CA"/>
-        </w:rPr>
-      </w:pPr>
-      <w:proofErr w:type="gramStart"/>
-      <w:r>
-        <w:rPr>
-          <w:rFonts w:ascii="Yu Gothic Medium" w:eastAsia="Yu Gothic Medium" w:hAnsi="Yu Gothic Medium"/>
-          <w:lang w:val="en-CA"/>
-        </w:rPr>
-        <w:t>F :</w:t>
-      </w:r>
-      <w:proofErr w:type="gramEnd"/>
-      <w:r>
-        <w:rPr>
-          <w:rFonts w:ascii="Yu Gothic Medium" w:eastAsia="Yu Gothic Medium" w:hAnsi="Yu Gothic Medium"/>
-          <w:lang w:val="en-CA"/>
-        </w:rPr>
-        <w:t xml:space="preserve"> S X A </w:t>
+          <w:sz w:val="24"/>
+          <w:szCs w:val="24"/>
+          <w:lang w:val="en-CA"/>
+        </w:rPr>
+      </w:pPr>
+      <w:r>
+        <w:rPr>
+          <w:rFonts w:ascii="Yu Gothic Medium" w:eastAsia="Yu Gothic Medium" w:hAnsi="Yu Gothic Medium"/>
+          <w:sz w:val="24"/>
+          <w:szCs w:val="24"/>
+          <w:lang w:val="en-CA"/>
+        </w:rPr>
+        <w:t xml:space="preserve">F : S X A </w:t>
       </w:r>
       <w:r>
         <w:rPr>
           <w:rFonts w:ascii="Cambria Math" w:eastAsia="Yu Gothic Medium" w:hAnsi="Cambria Math" w:cs="Cambria Math"/>
+          <w:sz w:val="24"/>
+          <w:szCs w:val="24"/>
           <w:lang w:val="en-CA"/>
         </w:rPr>
         <w:t>↛</w:t>
       </w:r>
       <w:r>
         <w:rPr>
-          <w:rFonts w:ascii="Cambria Math" w:eastAsia="Yu Gothic Medium" w:hAnsi="Cambria Math" w:cs="Cambria Math"/>
-          <w:lang w:val="en-CA"/>
-        </w:rPr>
-        <w:t xml:space="preserve"> </w:t>
-      </w:r>
-      <w:r>
-        <w:rPr>
           <w:rFonts w:ascii="Yu Gothic Medium" w:eastAsia="Yu Gothic Medium" w:hAnsi="Yu Gothic Medium" w:cs="Cambria Math"/>
-          <w:lang w:val="en-CA"/>
-        </w:rPr>
-        <w:t>S</w:t>
-      </w:r>
-      <w:r>
-        <w:rPr>
-          <w:rFonts w:ascii="Yu Gothic Medium" w:eastAsia="Yu Gothic Medium" w:hAnsi="Yu Gothic Medium"/>
-          <w:b/>
-          <w:bCs/>
+          <w:sz w:val="24"/>
+          <w:szCs w:val="24"/>
+          <w:lang w:val="en-CA"/>
+        </w:rPr>
+        <w:t xml:space="preserve"> S</w:t>
+      </w:r>
+      <w:r>
+        <w:rPr>
+          <w:rFonts w:ascii="Yu Gothic Medium" w:eastAsia="Yu Gothic Medium" w:hAnsi="Yu Gothic Medium"/>
+          <w:b/>
+          <w:bCs/>
+          <w:sz w:val="24"/>
+          <w:szCs w:val="24"/>
           <w:lang w:val="en-CA"/>
         </w:rPr>
         <w:tab/>
@@ -767,6 +968,8 @@
       <w:r>
         <w:rPr>
           <w:rFonts w:ascii="Yu Gothic Medium" w:eastAsia="Yu Gothic Medium" w:hAnsi="Yu Gothic Medium"/>
+          <w:sz w:val="24"/>
+          <w:szCs w:val="24"/>
           <w:lang w:val="en-CA"/>
         </w:rPr>
         <w:t xml:space="preserve">F(s,a) returns the state that results from doing an action </w:t>
@@ -776,6 +979,8 @@
           <w:rFonts w:ascii="Yu Gothic Medium" w:eastAsia="Yu Gothic Medium" w:hAnsi="Yu Gothic Medium"/>
           <w:i/>
           <w:iCs/>
+          <w:sz w:val="24"/>
+          <w:szCs w:val="24"/>
           <w:lang w:val="en-CA"/>
         </w:rPr>
         <w:t>a</w:t>
@@ -783,6 +988,8 @@
       <w:r>
         <w:rPr>
           <w:rFonts w:ascii="Yu Gothic Medium" w:eastAsia="Yu Gothic Medium" w:hAnsi="Yu Gothic Medium"/>
+          <w:sz w:val="24"/>
+          <w:szCs w:val="24"/>
           <w:lang w:val="en-CA"/>
         </w:rPr>
         <w:t xml:space="preserve"> in a state </w:t>
@@ -792,6 +999,8 @@
           <w:rFonts w:ascii="Yu Gothic Medium" w:eastAsia="Yu Gothic Medium" w:hAnsi="Yu Gothic Medium"/>
           <w:i/>
           <w:iCs/>
+          <w:sz w:val="24"/>
+          <w:szCs w:val="24"/>
           <w:lang w:val="en-CA"/>
         </w:rPr>
         <w:t>s</w:t>
@@ -808,14 +1017,18 @@
           <w:rFonts w:ascii="Yu Gothic Medium" w:eastAsia="Yu Gothic Medium" w:hAnsi="Yu Gothic Medium"/>
           <w:b/>
           <w:bCs/>
-          <w:lang w:val="en-CA"/>
-        </w:rPr>
-      </w:pPr>
-      <w:r>
-        <w:rPr>
-          <w:rFonts w:ascii="Yu Gothic Medium" w:eastAsia="Yu Gothic Medium" w:hAnsi="Yu Gothic Medium"/>
-          <w:b/>
-          <w:bCs/>
+          <w:sz w:val="24"/>
+          <w:szCs w:val="24"/>
+          <w:lang w:val="en-CA"/>
+        </w:rPr>
+      </w:pPr>
+      <w:r>
+        <w:rPr>
+          <w:rFonts w:ascii="Yu Gothic Medium" w:eastAsia="Yu Gothic Medium" w:hAnsi="Yu Gothic Medium"/>
+          <w:b/>
+          <w:bCs/>
+          <w:sz w:val="24"/>
+          <w:szCs w:val="24"/>
           <w:lang w:val="en-CA"/>
         </w:rPr>
         <w:t>Action-cost f</w:t>
@@ -825,6 +1038,8 @@
           <w:rFonts w:ascii="Yu Gothic Medium" w:eastAsia="Yu Gothic Medium" w:hAnsi="Yu Gothic Medium"/>
           <w:b/>
           <w:bCs/>
+          <w:sz w:val="24"/>
+          <w:szCs w:val="24"/>
           <w:lang w:val="en-CA"/>
         </w:rPr>
         <w:t>ct</w:t>
@@ -834,6 +1049,8 @@
           <w:rFonts w:ascii="Yu Gothic Medium" w:eastAsia="Yu Gothic Medium" w:hAnsi="Yu Gothic Medium"/>
           <w:b/>
           <w:bCs/>
+          <w:sz w:val="24"/>
+          <w:szCs w:val="24"/>
           <w:lang w:val="en-CA"/>
         </w:rPr>
         <w:tab/>
@@ -841,6 +1058,8 @@
       <w:r>
         <w:rPr>
           <w:rFonts w:ascii="Yu Gothic Medium" w:eastAsia="Yu Gothic Medium" w:hAnsi="Yu Gothic Medium"/>
+          <w:sz w:val="24"/>
+          <w:szCs w:val="24"/>
           <w:lang w:val="en-CA"/>
         </w:rPr>
         <w:t>evaluates model performance (assuming cost &gt; 0)</w:t>
@@ -857,14 +1076,18 @@
           <w:rFonts w:ascii="Yu Gothic Medium" w:eastAsia="Yu Gothic Medium" w:hAnsi="Yu Gothic Medium"/>
           <w:b/>
           <w:bCs/>
-          <w:lang w:val="en-CA"/>
-        </w:rPr>
-      </w:pPr>
-      <w:r>
-        <w:rPr>
-          <w:rFonts w:ascii="Yu Gothic Medium" w:eastAsia="Yu Gothic Medium" w:hAnsi="Yu Gothic Medium"/>
-          <w:b/>
-          <w:bCs/>
+          <w:sz w:val="24"/>
+          <w:szCs w:val="24"/>
+          <w:lang w:val="en-CA"/>
+        </w:rPr>
+      </w:pPr>
+      <w:r>
+        <w:rPr>
+          <w:rFonts w:ascii="Yu Gothic Medium" w:eastAsia="Yu Gothic Medium" w:hAnsi="Yu Gothic Medium"/>
+          <w:b/>
+          <w:bCs/>
+          <w:sz w:val="24"/>
+          <w:szCs w:val="24"/>
           <w:lang w:val="en-CA"/>
         </w:rPr>
         <w:t>Path</w:t>
@@ -874,6 +1097,8 @@
           <w:rFonts w:ascii="Yu Gothic Medium" w:eastAsia="Yu Gothic Medium" w:hAnsi="Yu Gothic Medium"/>
           <w:b/>
           <w:bCs/>
+          <w:sz w:val="24"/>
+          <w:szCs w:val="24"/>
           <w:lang w:val="en-CA"/>
         </w:rPr>
         <w:tab/>
@@ -883,6 +1108,8 @@
           <w:rFonts w:ascii="Yu Gothic Medium" w:eastAsia="Yu Gothic Medium" w:hAnsi="Yu Gothic Medium"/>
           <w:b/>
           <w:bCs/>
+          <w:sz w:val="24"/>
+          <w:szCs w:val="24"/>
           <w:lang w:val="en-CA"/>
         </w:rPr>
         <w:tab/>
@@ -892,6 +1119,8 @@
           <w:rFonts w:ascii="Yu Gothic Medium" w:eastAsia="Yu Gothic Medium" w:hAnsi="Yu Gothic Medium"/>
           <w:b/>
           <w:bCs/>
+          <w:sz w:val="24"/>
+          <w:szCs w:val="24"/>
           <w:lang w:val="en-CA"/>
         </w:rPr>
         <w:tab/>
@@ -899,6 +1128,8 @@
       <w:r>
         <w:rPr>
           <w:rFonts w:ascii="Yu Gothic Medium" w:eastAsia="Yu Gothic Medium" w:hAnsi="Yu Gothic Medium"/>
+          <w:sz w:val="24"/>
+          <w:szCs w:val="24"/>
           <w:lang w:val="en-CA"/>
         </w:rPr>
         <w:t>sequence of actions</w:t>
@@ -915,14 +1146,18 @@
           <w:rFonts w:ascii="Yu Gothic Medium" w:eastAsia="Yu Gothic Medium" w:hAnsi="Yu Gothic Medium"/>
           <w:b/>
           <w:bCs/>
-          <w:lang w:val="en-CA"/>
-        </w:rPr>
-      </w:pPr>
-      <w:r>
-        <w:rPr>
-          <w:rFonts w:ascii="Yu Gothic Medium" w:eastAsia="Yu Gothic Medium" w:hAnsi="Yu Gothic Medium"/>
-          <w:b/>
-          <w:bCs/>
+          <w:sz w:val="24"/>
+          <w:szCs w:val="24"/>
+          <w:lang w:val="en-CA"/>
+        </w:rPr>
+      </w:pPr>
+      <w:r>
+        <w:rPr>
+          <w:rFonts w:ascii="Yu Gothic Medium" w:eastAsia="Yu Gothic Medium" w:hAnsi="Yu Gothic Medium"/>
+          <w:b/>
+          <w:bCs/>
+          <w:sz w:val="24"/>
+          <w:szCs w:val="24"/>
           <w:lang w:val="en-CA"/>
         </w:rPr>
         <w:t>Solution</w:t>
@@ -932,6 +1167,8 @@
           <w:rFonts w:ascii="Yu Gothic Medium" w:eastAsia="Yu Gothic Medium" w:hAnsi="Yu Gothic Medium"/>
           <w:b/>
           <w:bCs/>
+          <w:sz w:val="24"/>
+          <w:szCs w:val="24"/>
           <w:lang w:val="en-CA"/>
         </w:rPr>
         <w:tab/>
@@ -941,6 +1178,8 @@
           <w:rFonts w:ascii="Yu Gothic Medium" w:eastAsia="Yu Gothic Medium" w:hAnsi="Yu Gothic Medium"/>
           <w:b/>
           <w:bCs/>
+          <w:sz w:val="24"/>
+          <w:szCs w:val="24"/>
           <w:lang w:val="en-CA"/>
         </w:rPr>
         <w:tab/>
@@ -948,6 +1187,8 @@
       <w:r>
         <w:rPr>
           <w:rFonts w:ascii="Yu Gothic Medium" w:eastAsia="Yu Gothic Medium" w:hAnsi="Yu Gothic Medium"/>
+          <w:sz w:val="24"/>
+          <w:szCs w:val="24"/>
           <w:lang w:val="en-CA"/>
         </w:rPr>
         <w:t>a path from the initial state to one of the goal states</w:t>
@@ -964,18 +1205,1325 @@
           <w:rFonts w:ascii="Yu Gothic Medium" w:eastAsia="Yu Gothic Medium" w:hAnsi="Yu Gothic Medium"/>
           <w:b/>
           <w:bCs/>
-          <w:lang w:val="en-CA"/>
-        </w:rPr>
-      </w:pPr>
-      <w:r>
-        <w:rPr>
-          <w:rFonts w:ascii="Yu Gothic Medium" w:eastAsia="Yu Gothic Medium" w:hAnsi="Yu Gothic Medium"/>
-          <w:b/>
-          <w:bCs/>
+          <w:sz w:val="24"/>
+          <w:szCs w:val="24"/>
+          <w:lang w:val="en-CA"/>
+        </w:rPr>
+      </w:pPr>
+      <w:r>
+        <w:rPr>
+          <w:rFonts w:ascii="Yu Gothic Medium" w:eastAsia="Yu Gothic Medium" w:hAnsi="Yu Gothic Medium"/>
+          <w:b/>
+          <w:bCs/>
+          <w:sz w:val="24"/>
+          <w:szCs w:val="24"/>
           <w:lang w:val="en-CA"/>
         </w:rPr>
         <w:t>Performance measure</w:t>
       </w:r>
+      <w:r>
+        <w:rPr>
+          <w:rFonts w:ascii="Yu Gothic Medium" w:eastAsia="Yu Gothic Medium" w:hAnsi="Yu Gothic Medium"/>
+          <w:b/>
+          <w:bCs/>
+          <w:sz w:val="24"/>
+          <w:szCs w:val="24"/>
+          <w:lang w:val="en-CA"/>
+        </w:rPr>
+        <w:t xml:space="preserve"> (seen in Agents)</w:t>
+      </w:r>
+    </w:p>
+    <w:p>
+      <w:pPr>
+        <w:rPr>
+          <w:rFonts w:ascii="Yu Gothic Medium" w:eastAsia="Yu Gothic Medium" w:hAnsi="Yu Gothic Medium"/>
+          <w:b/>
+          <w:bCs/>
+          <w:i/>
+          <w:iCs/>
+          <w:sz w:val="24"/>
+          <w:szCs w:val="24"/>
+          <w:lang w:val="en-CA"/>
+        </w:rPr>
+      </w:pPr>
+      <w:r>
+        <w:rPr>
+          <w:rFonts w:ascii="Yu Gothic Medium" w:eastAsia="Yu Gothic Medium" w:hAnsi="Yu Gothic Medium"/>
+          <w:b/>
+          <w:bCs/>
+          <w:i/>
+          <w:iCs/>
+          <w:sz w:val="24"/>
+          <w:szCs w:val="24"/>
+          <w:lang w:val="en-CA"/>
+        </w:rPr>
+        <w:t>Abstraction of a problem</w:t>
+      </w:r>
+    </w:p>
+    <w:p>
+      <w:pPr>
+        <w:rPr>
+          <w:rFonts w:ascii="Yu Gothic Medium" w:eastAsia="Yu Gothic Medium" w:hAnsi="Yu Gothic Medium"/>
+          <w:sz w:val="24"/>
+          <w:szCs w:val="24"/>
+          <w:lang w:val="en-CA"/>
+        </w:rPr>
+      </w:pPr>
+      <w:r>
+        <w:rPr>
+          <w:rFonts w:ascii="Yu Gothic Medium" w:eastAsia="Yu Gothic Medium" w:hAnsi="Yu Gothic Medium"/>
+          <w:sz w:val="24"/>
+          <w:szCs w:val="24"/>
+          <w:lang w:val="en-CA"/>
+        </w:rPr>
+        <w:t>A fundamental part of problem solving is the process of removing irrelevant data to pursue an optimal solution</w:t>
+      </w:r>
+    </w:p>
+    <w:p>
+      <w:pPr>
+        <w:rPr>
+          <w:rFonts w:ascii="Yu Gothic Medium" w:eastAsia="Yu Gothic Medium" w:hAnsi="Yu Gothic Medium"/>
+          <w:sz w:val="24"/>
+          <w:szCs w:val="24"/>
+          <w:lang w:val="en-CA"/>
+        </w:rPr>
+      </w:pPr>
+      <w:r>
+        <w:rPr>
+          <w:rFonts w:ascii="Yu Gothic Medium" w:eastAsia="Yu Gothic Medium" w:hAnsi="Yu Gothic Medium"/>
+          <w:sz w:val="24"/>
+          <w:szCs w:val="24"/>
+          <w:lang w:val="en-CA"/>
+        </w:rPr>
+        <w:lastRenderedPageBreak/>
+        <w:t xml:space="preserve">The abstraction is </w:t>
+      </w:r>
+      <w:r>
+        <w:rPr>
+          <w:rFonts w:ascii="Yu Gothic Medium" w:eastAsia="Yu Gothic Medium" w:hAnsi="Yu Gothic Medium"/>
+          <w:i/>
+          <w:iCs/>
+          <w:sz w:val="24"/>
+          <w:szCs w:val="24"/>
+          <w:lang w:val="en-CA"/>
+        </w:rPr>
+        <w:t>valid</w:t>
+      </w:r>
+      <w:r>
+        <w:rPr>
+          <w:rFonts w:ascii="Yu Gothic Medium" w:eastAsia="Yu Gothic Medium" w:hAnsi="Yu Gothic Medium"/>
+          <w:sz w:val="24"/>
+          <w:szCs w:val="24"/>
+          <w:lang w:val="en-CA"/>
+        </w:rPr>
+        <w:t xml:space="preserve"> if we can elaborate any abstract solution in a believable, quasi-concrete real world example, the </w:t>
+      </w:r>
+      <w:r>
+        <w:rPr>
+          <w:rFonts w:ascii="Yu Gothic Medium" w:eastAsia="Yu Gothic Medium" w:hAnsi="Yu Gothic Medium"/>
+          <w:i/>
+          <w:iCs/>
+          <w:sz w:val="24"/>
+          <w:szCs w:val="24"/>
+          <w:lang w:val="en-CA"/>
+        </w:rPr>
+        <w:t xml:space="preserve">usefulness </w:t>
+      </w:r>
+      <w:r>
+        <w:rPr>
+          <w:rFonts w:ascii="Yu Gothic Medium" w:eastAsia="Yu Gothic Medium" w:hAnsi="Yu Gothic Medium"/>
+          <w:sz w:val="24"/>
+          <w:szCs w:val="24"/>
+          <w:lang w:val="en-CA"/>
+        </w:rPr>
+        <w:t>of the abstraction comes from its simplicity</w:t>
+      </w:r>
+    </w:p>
+    <w:p>
+      <w:pPr>
+        <w:rPr>
+          <w:rFonts w:ascii="Yu Gothic Medium" w:eastAsia="Yu Gothic Medium" w:hAnsi="Yu Gothic Medium"/>
+          <w:sz w:val="24"/>
+          <w:szCs w:val="24"/>
+          <w:lang w:val="en-CA"/>
+        </w:rPr>
+      </w:pPr>
+      <w:r>
+        <w:rPr>
+          <w:rFonts w:ascii="Yu Gothic Medium" w:eastAsia="Yu Gothic Medium" w:hAnsi="Yu Gothic Medium"/>
+          <w:sz w:val="24"/>
+          <w:szCs w:val="24"/>
+          <w:lang w:val="en-CA"/>
+        </w:rPr>
+        <w:t>(further examples in book)</w:t>
+      </w:r>
+    </w:p>
+    <w:p>
+      <w:pPr>
+        <w:rPr>
+          <w:rFonts w:ascii="Yu Gothic Medium" w:eastAsia="Yu Gothic Medium" w:hAnsi="Yu Gothic Medium"/>
+          <w:b/>
+          <w:bCs/>
+          <w:i/>
+          <w:iCs/>
+          <w:sz w:val="24"/>
+          <w:szCs w:val="24"/>
+          <w:lang w:val="en-CA"/>
+        </w:rPr>
+      </w:pPr>
+      <w:r>
+        <w:rPr>
+          <w:rFonts w:ascii="Yu Gothic Medium" w:eastAsia="Yu Gothic Medium" w:hAnsi="Yu Gothic Medium"/>
+          <w:b/>
+          <w:bCs/>
+          <w:i/>
+          <w:iCs/>
+          <w:sz w:val="24"/>
+          <w:szCs w:val="24"/>
+          <w:lang w:val="en-CA"/>
+        </w:rPr>
+        <w:t>Blind search (uninformed search)</w:t>
+      </w:r>
+    </w:p>
+    <w:p>
+      <w:pPr>
+        <w:rPr>
+          <w:rFonts w:ascii="Yu Gothic Medium" w:eastAsia="Yu Gothic Medium" w:hAnsi="Yu Gothic Medium" w:cs="Arial"/>
+          <w:b/>
+          <w:bCs/>
+          <w:sz w:val="24"/>
+          <w:szCs w:val="24"/>
+          <w:shd w:val="clear" w:color="auto" w:fill="FFFFFF"/>
+          <w:lang w:val="en-CA"/>
+        </w:rPr>
+      </w:pPr>
+      <w:r>
+        <w:rPr>
+          <w:rFonts w:ascii="Yu Gothic Medium" w:eastAsia="Yu Gothic Medium" w:hAnsi="Yu Gothic Medium" w:cs="Arial"/>
+          <w:sz w:val="24"/>
+          <w:szCs w:val="24"/>
+          <w:shd w:val="clear" w:color="auto" w:fill="FFFFFF"/>
+          <w:lang w:val="en-CA"/>
+        </w:rPr>
+        <w:t>The uninformed search algorithm does not have any domain knowledge such</w:t>
+      </w:r>
+      <w:r>
+        <w:rPr>
+          <w:rFonts w:ascii="Yu Gothic Medium" w:eastAsia="Yu Gothic Medium" w:hAnsi="Yu Gothic Medium" w:cs="Arial"/>
+          <w:sz w:val="24"/>
+          <w:szCs w:val="24"/>
+          <w:lang w:val="en-CA"/>
+        </w:rPr>
+        <w:t xml:space="preserve"> </w:t>
+      </w:r>
+      <w:r>
+        <w:rPr>
+          <w:rFonts w:ascii="Yu Gothic Medium" w:eastAsia="Yu Gothic Medium" w:hAnsi="Yu Gothic Medium" w:cs="Arial"/>
+          <w:sz w:val="24"/>
+          <w:szCs w:val="24"/>
+          <w:shd w:val="clear" w:color="auto" w:fill="FFFFFF"/>
+          <w:lang w:val="en-CA"/>
+        </w:rPr>
+        <w:t>as closeness, location of the goal state</w:t>
+      </w:r>
+      <w:r>
+        <w:rPr>
+          <w:rFonts w:ascii="Yu Gothic Medium" w:eastAsia="Yu Gothic Medium" w:hAnsi="Yu Gothic Medium" w:cs="Arial"/>
+          <w:sz w:val="24"/>
+          <w:szCs w:val="24"/>
+          <w:shd w:val="clear" w:color="auto" w:fill="FFFFFF"/>
+          <w:lang w:val="en-CA"/>
+        </w:rPr>
+        <w:t>, behaving</w:t>
+      </w:r>
+      <w:r>
+        <w:rPr>
+          <w:rFonts w:ascii="Yu Gothic Medium" w:eastAsia="Yu Gothic Medium" w:hAnsi="Yu Gothic Medium" w:cs="Arial"/>
+          <w:sz w:val="24"/>
+          <w:szCs w:val="24"/>
+          <w:shd w:val="clear" w:color="auto" w:fill="FFFFFF"/>
+          <w:lang w:val="en-CA"/>
+        </w:rPr>
+        <w:t xml:space="preserve"> in a brute-force way</w:t>
+      </w:r>
+      <w:r>
+        <w:rPr>
+          <w:rFonts w:ascii="Yu Gothic Medium" w:eastAsia="Yu Gothic Medium" w:hAnsi="Yu Gothic Medium" w:cs="Arial"/>
+          <w:sz w:val="24"/>
+          <w:szCs w:val="24"/>
+          <w:shd w:val="clear" w:color="auto" w:fill="FFFFFF"/>
+          <w:lang w:val="en-CA"/>
+        </w:rPr>
+        <w:t xml:space="preserve">, opposed to </w:t>
+      </w:r>
+      <w:r>
+        <w:rPr>
+          <w:rFonts w:ascii="Yu Gothic Medium" w:eastAsia="Yu Gothic Medium" w:hAnsi="Yu Gothic Medium" w:cs="Arial"/>
+          <w:b/>
+          <w:bCs/>
+          <w:sz w:val="24"/>
+          <w:szCs w:val="24"/>
+          <w:shd w:val="clear" w:color="auto" w:fill="FFFFFF"/>
+          <w:lang w:val="en-CA"/>
+        </w:rPr>
+        <w:t>heuristics in informed search</w:t>
+      </w:r>
+      <w:r>
+        <w:rPr>
+          <w:rFonts w:ascii="Yu Gothic Medium" w:eastAsia="Yu Gothic Medium" w:hAnsi="Yu Gothic Medium" w:cs="Arial"/>
+          <w:sz w:val="24"/>
+          <w:szCs w:val="24"/>
+          <w:lang w:val="en-CA"/>
+        </w:rPr>
+        <w:br/>
+      </w:r>
+      <w:r>
+        <w:rPr>
+          <w:rFonts w:ascii="Yu Gothic Medium" w:eastAsia="Yu Gothic Medium" w:hAnsi="Yu Gothic Medium" w:cs="Arial"/>
+          <w:sz w:val="24"/>
+          <w:szCs w:val="24"/>
+          <w:shd w:val="clear" w:color="auto" w:fill="FFFFFF"/>
+          <w:lang w:val="en-CA"/>
+        </w:rPr>
+        <w:drawing>
+          <wp:inline distT="0" distB="0" distL="0" distR="0" wp14:anchorId="63160F1C" wp14:editId="2DDA5A1C">
+            <wp:extent cx="6120130" cy="2117090"/>
+            <wp:effectExtent l="0" t="0" r="0" b="0"/>
+            <wp:docPr id="1" name="Picture 1" descr="Graphical user interface, text&#10;&#10;Description automatically generated"/>
+            <wp:cNvGraphicFramePr>
+              <a:graphicFrameLocks xmlns:a="http://schemas.openxmlformats.org/drawingml/2006/main" noChangeAspect="1"/>
+            </wp:cNvGraphicFramePr>
+            <a:graphic xmlns:a="http://schemas.openxmlformats.org/drawingml/2006/main">
+              <a:graphicData uri="http://schemas.openxmlformats.org/drawingml/2006/picture">
+                <pic:pic xmlns:pic="http://schemas.openxmlformats.org/drawingml/2006/picture">
+                  <pic:nvPicPr>
+                    <pic:cNvPr id="1" name="Picture 1" descr="Graphical user interface, text&#10;&#10;Description automatically generated"/>
+                    <pic:cNvPicPr/>
+                  </pic:nvPicPr>
+                  <pic:blipFill>
+                    <a:blip r:embed="rId5"/>
+                    <a:stretch>
+                      <a:fillRect/>
+                    </a:stretch>
+                  </pic:blipFill>
+                  <pic:spPr>
+                    <a:xfrm>
+                      <a:off x="0" y="0"/>
+                      <a:ext cx="6120130" cy="2117090"/>
+                    </a:xfrm>
+                    <a:prstGeom prst="rect">
+                      <a:avLst/>
+                    </a:prstGeom>
+                  </pic:spPr>
+                </pic:pic>
+              </a:graphicData>
+            </a:graphic>
+          </wp:inline>
+        </w:drawing>
+      </w:r>
+    </w:p>
+    <w:p>
+      <w:pPr>
+        <w:rPr>
+          <w:rFonts w:ascii="Yu Gothic Medium" w:eastAsia="Yu Gothic Medium" w:hAnsi="Yu Gothic Medium" w:cs="Arial"/>
+          <w:sz w:val="24"/>
+          <w:szCs w:val="24"/>
+          <w:shd w:val="clear" w:color="auto" w:fill="FFFFFF"/>
+          <w:lang w:val="en-CA"/>
+        </w:rPr>
+      </w:pPr>
+      <w:r>
+        <w:rPr>
+          <w:rFonts w:ascii="Yu Gothic Medium" w:eastAsia="Yu Gothic Medium" w:hAnsi="Yu Gothic Medium" w:cs="Arial"/>
+          <w:sz w:val="24"/>
+          <w:szCs w:val="24"/>
+          <w:shd w:val="clear" w:color="auto" w:fill="FFFFFF"/>
+          <w:lang w:val="en-CA"/>
+        </w:rPr>
+        <w:t>We’ll look at some examples:</w:t>
+      </w:r>
+    </w:p>
+    <w:p>
+      <w:pPr>
+        <w:pStyle w:val="ListParagraph"/>
+        <w:numPr>
+          <w:ilvl w:val="0"/>
+          <w:numId w:val="2"/>
+        </w:numPr>
+        <w:rPr>
+          <w:rFonts w:ascii="Yu Gothic Medium" w:eastAsia="Yu Gothic Medium" w:hAnsi="Yu Gothic Medium" w:cs="Arial"/>
+          <w:sz w:val="24"/>
+          <w:szCs w:val="24"/>
+          <w:shd w:val="clear" w:color="auto" w:fill="FFFFFF"/>
+          <w:lang w:val="en-CA"/>
+        </w:rPr>
+      </w:pPr>
+      <w:r>
+        <w:rPr>
+          <w:rFonts w:ascii="Yu Gothic Medium" w:eastAsia="Yu Gothic Medium" w:hAnsi="Yu Gothic Medium" w:cs="Arial"/>
+          <w:b/>
+          <w:bCs/>
+          <w:sz w:val="24"/>
+          <w:szCs w:val="24"/>
+          <w:shd w:val="clear" w:color="auto" w:fill="FFFFFF"/>
+          <w:lang w:val="en-CA"/>
+        </w:rPr>
+        <w:t>BFS</w:t>
+      </w:r>
+    </w:p>
+    <w:p>
+      <w:pPr>
+        <w:pStyle w:val="ListParagraph"/>
+        <w:rPr>
+          <w:rFonts w:ascii="Yu Gothic Medium" w:eastAsia="Yu Gothic Medium" w:hAnsi="Yu Gothic Medium"/>
+          <w:spacing w:val="5"/>
+          <w:sz w:val="24"/>
+          <w:szCs w:val="24"/>
+          <w:shd w:val="clear" w:color="auto" w:fill="FFFFFF"/>
+          <w:lang w:val="en-CA"/>
+        </w:rPr>
+      </w:pPr>
+      <w:r>
+        <w:rPr>
+          <w:rFonts w:ascii="Yu Gothic Medium" w:eastAsia="Yu Gothic Medium" w:hAnsi="Yu Gothic Medium"/>
+          <w:spacing w:val="5"/>
+          <w:sz w:val="24"/>
+          <w:szCs w:val="24"/>
+          <w:shd w:val="clear" w:color="auto" w:fill="FFFFFF"/>
+          <w:lang w:val="en-CA"/>
+        </w:rPr>
+        <w:t>In breadth-first search, the root node is expanded first, then all its successors, and then all their successors, and so on until a goal state is found or the entire graph has been traversed</w:t>
+      </w:r>
+    </w:p>
+    <w:p>
+      <w:pPr>
+        <w:pStyle w:val="ListParagraph"/>
+        <w:rPr>
+          <w:rFonts w:ascii="Yu Gothic Medium" w:eastAsia="Yu Gothic Medium" w:hAnsi="Yu Gothic Medium"/>
+          <w:spacing w:val="5"/>
+          <w:sz w:val="24"/>
+          <w:szCs w:val="24"/>
+          <w:shd w:val="clear" w:color="auto" w:fill="FFFFFF"/>
+          <w:lang w:val="en-CA"/>
+        </w:rPr>
+      </w:pPr>
+    </w:p>
+    <w:p>
+      <w:pPr>
+        <w:pStyle w:val="ListParagraph"/>
+        <w:numPr>
+          <w:ilvl w:val="0"/>
+          <w:numId w:val="2"/>
+        </w:numPr>
+        <w:rPr>
+          <w:rFonts w:ascii="Yu Gothic Medium" w:eastAsia="Yu Gothic Medium" w:hAnsi="Yu Gothic Medium" w:cs="Arial"/>
+          <w:sz w:val="24"/>
+          <w:szCs w:val="24"/>
+          <w:shd w:val="clear" w:color="auto" w:fill="FFFFFF"/>
+          <w:lang w:val="en-CA"/>
+        </w:rPr>
+      </w:pPr>
+      <w:r>
+        <w:rPr>
+          <w:rFonts w:ascii="Yu Gothic Medium" w:eastAsia="Yu Gothic Medium" w:hAnsi="Yu Gothic Medium" w:cs="Arial"/>
+          <w:b/>
+          <w:bCs/>
+          <w:sz w:val="24"/>
+          <w:szCs w:val="24"/>
+          <w:shd w:val="clear" w:color="auto" w:fill="FFFFFF"/>
+          <w:lang w:val="en-CA"/>
+        </w:rPr>
+        <w:t>DFS</w:t>
+      </w:r>
+    </w:p>
+    <w:p>
+      <w:pPr>
+        <w:pStyle w:val="ListParagraph"/>
+        <w:rPr>
+          <w:rFonts w:ascii="Yu Gothic Medium" w:eastAsia="Yu Gothic Medium" w:hAnsi="Yu Gothic Medium"/>
+          <w:spacing w:val="5"/>
+          <w:sz w:val="24"/>
+          <w:szCs w:val="24"/>
+          <w:shd w:val="clear" w:color="auto" w:fill="FFFFFF"/>
+          <w:lang w:val="en-CA"/>
+        </w:rPr>
+      </w:pPr>
+      <w:r>
+        <w:rPr>
+          <w:rFonts w:ascii="Yu Gothic Medium" w:eastAsia="Yu Gothic Medium" w:hAnsi="Yu Gothic Medium"/>
+          <w:spacing w:val="5"/>
+          <w:sz w:val="24"/>
+          <w:szCs w:val="24"/>
+          <w:shd w:val="clear" w:color="auto" w:fill="FFFFFF"/>
+          <w:lang w:val="en-CA"/>
+        </w:rPr>
+        <w:t>Depth-first search algorithms will always expand the deepest node in the frontier first</w:t>
+      </w:r>
+    </w:p>
+    <w:p>
+      <w:pPr>
+        <w:pStyle w:val="ListParagraph"/>
+        <w:rPr>
+          <w:rFonts w:ascii="Yu Gothic Medium" w:eastAsia="Yu Gothic Medium" w:hAnsi="Yu Gothic Medium"/>
+          <w:spacing w:val="5"/>
+          <w:sz w:val="24"/>
+          <w:szCs w:val="24"/>
+          <w:shd w:val="clear" w:color="auto" w:fill="FFFFFF"/>
+          <w:lang w:val="en-CA"/>
+        </w:rPr>
+      </w:pPr>
+      <w:r>
+        <w:rPr>
+          <w:rFonts w:ascii="Yu Gothic Medium" w:eastAsia="Yu Gothic Medium" w:hAnsi="Yu Gothic Medium"/>
+          <w:spacing w:val="5"/>
+          <w:sz w:val="24"/>
+          <w:szCs w:val="24"/>
+          <w:shd w:val="clear" w:color="auto" w:fill="FFFFFF"/>
+          <w:lang w:val="en-CA"/>
+        </w:rPr>
+        <w:t>The search proceeds to expand nodes deeper and deeper until the deepest level of the search tree, where the nodes have no successors and then</w:t>
+      </w:r>
+      <w:r>
+        <w:rPr>
+          <w:rFonts w:ascii="Yu Gothic Medium" w:eastAsia="Yu Gothic Medium" w:hAnsi="Yu Gothic Medium"/>
+          <w:spacing w:val="5"/>
+          <w:sz w:val="24"/>
+          <w:szCs w:val="24"/>
+          <w:shd w:val="clear" w:color="auto" w:fill="FFFFFF"/>
+          <w:lang w:val="en-CA"/>
+        </w:rPr>
+        <w:t xml:space="preserve"> </w:t>
+      </w:r>
+      <w:r>
+        <w:rPr>
+          <w:rFonts w:ascii="Yu Gothic Medium" w:eastAsia="Yu Gothic Medium" w:hAnsi="Yu Gothic Medium"/>
+          <w:spacing w:val="5"/>
+          <w:sz w:val="24"/>
+          <w:szCs w:val="24"/>
+          <w:shd w:val="clear" w:color="auto" w:fill="FFFFFF"/>
+          <w:lang w:val="en-CA"/>
+        </w:rPr>
+        <w:t>“back</w:t>
+      </w:r>
+      <w:r>
+        <w:rPr>
+          <w:rFonts w:ascii="Yu Gothic Medium" w:eastAsia="Yu Gothic Medium" w:hAnsi="Yu Gothic Medium"/>
+          <w:spacing w:val="5"/>
+          <w:sz w:val="24"/>
+          <w:szCs w:val="24"/>
+          <w:shd w:val="clear" w:color="auto" w:fill="FFFFFF"/>
+          <w:lang w:val="en-CA"/>
+        </w:rPr>
+        <w:t>tracks</w:t>
+      </w:r>
+      <w:r>
+        <w:rPr>
+          <w:rFonts w:ascii="Yu Gothic Medium" w:eastAsia="Yu Gothic Medium" w:hAnsi="Yu Gothic Medium"/>
+          <w:spacing w:val="5"/>
+          <w:sz w:val="24"/>
+          <w:szCs w:val="24"/>
+          <w:shd w:val="clear" w:color="auto" w:fill="FFFFFF"/>
+          <w:lang w:val="en-CA"/>
+        </w:rPr>
+        <w:t>” to the next deepest node</w:t>
+      </w:r>
+      <w:r>
+        <w:rPr>
+          <w:rFonts w:ascii="Yu Gothic Medium" w:eastAsia="Yu Gothic Medium" w:hAnsi="Yu Gothic Medium"/>
+          <w:spacing w:val="5"/>
+          <w:sz w:val="24"/>
+          <w:szCs w:val="24"/>
+          <w:shd w:val="clear" w:color="auto" w:fill="FFFFFF"/>
+          <w:lang w:val="en-CA"/>
+        </w:rPr>
+        <w:t xml:space="preserve"> </w:t>
+      </w:r>
+    </w:p>
+    <w:p>
+      <w:pPr>
+        <w:pStyle w:val="ListParagraph"/>
+        <w:rPr>
+          <w:rFonts w:ascii="Yu Gothic Medium" w:eastAsia="Yu Gothic Medium" w:hAnsi="Yu Gothic Medium"/>
+          <w:spacing w:val="5"/>
+          <w:sz w:val="24"/>
+          <w:szCs w:val="24"/>
+          <w:shd w:val="clear" w:color="auto" w:fill="FFFFFF"/>
+          <w:lang w:val="en-CA"/>
+        </w:rPr>
+      </w:pPr>
+    </w:p>
+    <w:p>
+      <w:pPr>
+        <w:pStyle w:val="ListParagraph"/>
+        <w:numPr>
+          <w:ilvl w:val="0"/>
+          <w:numId w:val="2"/>
+        </w:numPr>
+        <w:rPr>
+          <w:rFonts w:ascii="Yu Gothic Medium" w:eastAsia="Yu Gothic Medium" w:hAnsi="Yu Gothic Medium" w:cs="Arial"/>
+          <w:sz w:val="24"/>
+          <w:szCs w:val="24"/>
+          <w:shd w:val="clear" w:color="auto" w:fill="FFFFFF"/>
+          <w:lang w:val="en-CA"/>
+        </w:rPr>
+      </w:pPr>
+      <w:r>
+        <w:rPr>
+          <w:rFonts w:ascii="Yu Gothic Medium" w:eastAsia="Yu Gothic Medium" w:hAnsi="Yu Gothic Medium" w:cs="Arial"/>
+          <w:b/>
+          <w:bCs/>
+          <w:sz w:val="24"/>
+          <w:szCs w:val="24"/>
+          <w:shd w:val="clear" w:color="auto" w:fill="FFFFFF"/>
+          <w:lang w:val="en-CA"/>
+        </w:rPr>
+        <w:t>Uniform cost search (Dijkstra’s shortest path algorithm)</w:t>
+      </w:r>
+    </w:p>
+    <w:p>
+      <w:pPr>
+        <w:pStyle w:val="ListParagraph"/>
+        <w:rPr>
+          <w:rFonts w:ascii="Yu Gothic Medium" w:eastAsia="Yu Gothic Medium" w:hAnsi="Yu Gothic Medium" w:cs="Arial"/>
+          <w:sz w:val="24"/>
+          <w:szCs w:val="24"/>
+          <w:shd w:val="clear" w:color="auto" w:fill="FFFFFF"/>
+          <w:lang w:val="en-CA"/>
+        </w:rPr>
+      </w:pPr>
+      <w:r>
+        <w:rPr>
+          <w:rFonts w:ascii="Yu Gothic Medium" w:eastAsia="Yu Gothic Medium" w:hAnsi="Yu Gothic Medium" w:cs="Arial"/>
+          <w:sz w:val="24"/>
+          <w:szCs w:val="24"/>
+          <w:shd w:val="clear" w:color="auto" w:fill="FFFFFF"/>
+          <w:lang w:val="en-CA"/>
+        </w:rPr>
+        <w:t>Traverse a graph pursuing smallest edge cost for each path</w:t>
+      </w:r>
+    </w:p>
+    <w:p>
+      <w:pPr>
+        <w:pStyle w:val="ListParagraph"/>
+        <w:numPr>
+          <w:ilvl w:val="0"/>
+          <w:numId w:val="2"/>
+        </w:numPr>
+        <w:rPr>
+          <w:rFonts w:ascii="Yu Gothic Medium" w:eastAsia="Yu Gothic Medium" w:hAnsi="Yu Gothic Medium" w:cs="Arial"/>
+          <w:sz w:val="24"/>
+          <w:szCs w:val="24"/>
+          <w:shd w:val="clear" w:color="auto" w:fill="FFFFFF"/>
+          <w:lang w:val="en-CA"/>
+        </w:rPr>
+      </w:pPr>
+      <w:r>
+        <w:rPr>
+          <w:rFonts w:ascii="Yu Gothic Medium" w:eastAsia="Yu Gothic Medium" w:hAnsi="Yu Gothic Medium" w:cs="Arial"/>
+          <w:b/>
+          <w:bCs/>
+          <w:sz w:val="24"/>
+          <w:szCs w:val="24"/>
+          <w:shd w:val="clear" w:color="auto" w:fill="FFFFFF"/>
+          <w:lang w:val="en-CA"/>
+        </w:rPr>
+        <w:lastRenderedPageBreak/>
+        <w:t>Depth-limited search</w:t>
+      </w:r>
+    </w:p>
+    <w:p>
+      <w:pPr>
+        <w:pStyle w:val="ListParagraph"/>
+        <w:rPr>
+          <w:rFonts w:ascii="Yu Gothic Medium" w:eastAsia="Yu Gothic Medium" w:hAnsi="Yu Gothic Medium" w:cs="Arial"/>
+          <w:sz w:val="24"/>
+          <w:szCs w:val="24"/>
+          <w:shd w:val="clear" w:color="auto" w:fill="FFFFFF"/>
+          <w:lang w:val="en-CA"/>
+        </w:rPr>
+      </w:pPr>
+      <w:r>
+        <w:rPr>
+          <w:rFonts w:ascii="Yu Gothic Medium" w:eastAsia="Yu Gothic Medium" w:hAnsi="Yu Gothic Medium" w:cs="Arial"/>
+          <w:sz w:val="24"/>
+          <w:szCs w:val="24"/>
+          <w:shd w:val="clear" w:color="auto" w:fill="FFFFFF"/>
+          <w:lang w:val="en-CA"/>
+        </w:rPr>
+        <w:t xml:space="preserve">DLS is a limitation of DFS, to prevent unnecessary nodes to be visited, with the issue being: what if the goal is further down? </w:t>
+      </w:r>
+    </w:p>
+    <w:p>
+      <w:pPr>
+        <w:pStyle w:val="ListParagraph"/>
+        <w:rPr>
+          <w:rFonts w:ascii="Yu Gothic Medium" w:eastAsia="Yu Gothic Medium" w:hAnsi="Yu Gothic Medium" w:cs="Arial"/>
+          <w:sz w:val="24"/>
+          <w:szCs w:val="24"/>
+          <w:shd w:val="clear" w:color="auto" w:fill="FFFFFF"/>
+          <w:lang w:val="en-CA"/>
+        </w:rPr>
+      </w:pPr>
+      <w:r>
+        <w:rPr>
+          <w:rFonts w:ascii="Yu Gothic Medium" w:eastAsia="Yu Gothic Medium" w:hAnsi="Yu Gothic Medium" w:cs="Arial"/>
+          <w:sz w:val="24"/>
+          <w:szCs w:val="24"/>
+          <w:shd w:val="clear" w:color="auto" w:fill="FFFFFF"/>
+          <w:lang w:val="en-CA"/>
+        </w:rPr>
+        <w:t>In that case, the algorithm terminates, and there is a trade-off: the gain of time removes the fact that the goal will certainly be found as the tree is not traversed entirely</w:t>
+      </w:r>
+    </w:p>
+    <w:p>
+      <w:pPr>
+        <w:pStyle w:val="ListParagraph"/>
+        <w:rPr>
+          <w:rFonts w:ascii="Yu Gothic Medium" w:eastAsia="Yu Gothic Medium" w:hAnsi="Yu Gothic Medium" w:cs="Arial"/>
+          <w:sz w:val="24"/>
+          <w:szCs w:val="24"/>
+          <w:shd w:val="clear" w:color="auto" w:fill="FFFFFF"/>
+          <w:lang w:val="en-CA"/>
+        </w:rPr>
+      </w:pPr>
+    </w:p>
+    <w:p>
+      <w:pPr>
+        <w:pStyle w:val="ListParagraph"/>
+        <w:numPr>
+          <w:ilvl w:val="0"/>
+          <w:numId w:val="2"/>
+        </w:numPr>
+        <w:rPr>
+          <w:rFonts w:ascii="Yu Gothic Medium" w:eastAsia="Yu Gothic Medium" w:hAnsi="Yu Gothic Medium" w:cs="Arial"/>
+          <w:sz w:val="24"/>
+          <w:szCs w:val="24"/>
+          <w:shd w:val="clear" w:color="auto" w:fill="FFFFFF"/>
+          <w:lang w:val="en-CA"/>
+        </w:rPr>
+      </w:pPr>
+      <w:r>
+        <w:rPr>
+          <w:rFonts w:ascii="Yu Gothic Medium" w:eastAsia="Yu Gothic Medium" w:hAnsi="Yu Gothic Medium" w:cs="Arial"/>
+          <w:b/>
+          <w:bCs/>
+          <w:sz w:val="24"/>
+          <w:szCs w:val="24"/>
+          <w:shd w:val="clear" w:color="auto" w:fill="FFFFFF"/>
+          <w:lang w:val="en-CA"/>
+        </w:rPr>
+        <w:t xml:space="preserve">Iterative Deepening </w:t>
+      </w:r>
+      <w:r>
+        <w:rPr>
+          <w:rFonts w:ascii="Yu Gothic Medium" w:eastAsia="Yu Gothic Medium" w:hAnsi="Yu Gothic Medium" w:cs="Arial"/>
+          <w:b/>
+          <w:bCs/>
+          <w:sz w:val="24"/>
+          <w:szCs w:val="24"/>
+          <w:shd w:val="clear" w:color="auto" w:fill="FFFFFF"/>
+          <w:lang w:val="en-CA"/>
+        </w:rPr>
+        <w:t xml:space="preserve">(depth-first) </w:t>
+      </w:r>
+      <w:r>
+        <w:rPr>
+          <w:rFonts w:ascii="Yu Gothic Medium" w:eastAsia="Yu Gothic Medium" w:hAnsi="Yu Gothic Medium" w:cs="Arial"/>
+          <w:b/>
+          <w:bCs/>
+          <w:sz w:val="24"/>
+          <w:szCs w:val="24"/>
+          <w:shd w:val="clear" w:color="auto" w:fill="FFFFFF"/>
+          <w:lang w:val="en-CA"/>
+        </w:rPr>
+        <w:t>search</w:t>
+      </w:r>
+    </w:p>
+    <w:p>
+      <w:pPr>
+        <w:pStyle w:val="ListParagraph"/>
+        <w:rPr>
+          <w:rFonts w:ascii="Yu Gothic Medium" w:eastAsia="Yu Gothic Medium" w:hAnsi="Yu Gothic Medium" w:cs="Arial"/>
+          <w:sz w:val="24"/>
+          <w:szCs w:val="24"/>
+          <w:shd w:val="clear" w:color="auto" w:fill="FFFFFF"/>
+          <w:lang w:val="en-CA"/>
+        </w:rPr>
+      </w:pPr>
+      <w:r>
+        <w:rPr>
+          <w:rFonts w:ascii="Yu Gothic Medium" w:eastAsia="Yu Gothic Medium" w:hAnsi="Yu Gothic Medium" w:cs="Arial"/>
+          <w:sz w:val="24"/>
+          <w:szCs w:val="24"/>
+          <w:shd w:val="clear" w:color="auto" w:fill="FFFFFF"/>
+          <w:lang w:val="en-CA"/>
+        </w:rPr>
+        <w:t xml:space="preserve">This algo works </w:t>
+      </w:r>
+      <w:r>
+        <w:rPr>
+          <w:rFonts w:ascii="Yu Gothic Medium" w:eastAsia="Yu Gothic Medium" w:hAnsi="Yu Gothic Medium" w:cs="Arial"/>
+          <w:b/>
+          <w:bCs/>
+          <w:sz w:val="24"/>
+          <w:szCs w:val="24"/>
+          <w:shd w:val="clear" w:color="auto" w:fill="FFFFFF"/>
+          <w:lang w:val="en-CA"/>
+        </w:rPr>
+        <w:t xml:space="preserve">only </w:t>
+      </w:r>
+      <w:r>
+        <w:rPr>
+          <w:rFonts w:ascii="Yu Gothic Medium" w:eastAsia="Yu Gothic Medium" w:hAnsi="Yu Gothic Medium" w:cs="Arial"/>
+          <w:sz w:val="24"/>
+          <w:szCs w:val="24"/>
+          <w:shd w:val="clear" w:color="auto" w:fill="FFFFFF"/>
+          <w:lang w:val="en-CA"/>
+        </w:rPr>
+        <w:t>on d-graphs</w:t>
+      </w:r>
+    </w:p>
+    <w:p>
+      <w:pPr>
+        <w:pStyle w:val="ListParagraph"/>
+        <w:rPr>
+          <w:rFonts w:ascii="Yu Gothic Medium" w:eastAsia="Yu Gothic Medium" w:hAnsi="Yu Gothic Medium" w:cs="Arial"/>
+          <w:sz w:val="24"/>
+          <w:szCs w:val="24"/>
+          <w:shd w:val="clear" w:color="auto" w:fill="FFFFFF"/>
+          <w:lang w:val="en-CA"/>
+        </w:rPr>
+      </w:pPr>
+      <w:r>
+        <w:rPr>
+          <w:rFonts w:ascii="Yu Gothic Medium" w:eastAsia="Yu Gothic Medium" w:hAnsi="Yu Gothic Medium" w:cs="Arial"/>
+          <w:sz w:val="24"/>
+          <w:szCs w:val="24"/>
+          <w:shd w:val="clear" w:color="auto" w:fill="FFFFFF"/>
+          <w:lang w:val="en-CA"/>
+        </w:rPr>
+        <w:t>Combines DLS and BFS and certainly finds a solution and a path to it</w:t>
+      </w:r>
+    </w:p>
+    <w:p>
+      <w:pPr>
+        <w:pStyle w:val="ListParagraph"/>
+        <w:rPr>
+          <w:rStyle w:val="Strong"/>
+          <w:rFonts w:ascii="Yu Gothic Medium" w:eastAsia="Yu Gothic Medium" w:hAnsi="Yu Gothic Medium"/>
+          <w:color w:val="000000"/>
+          <w:sz w:val="24"/>
+          <w:szCs w:val="24"/>
+          <w:shd w:val="clear" w:color="auto" w:fill="FFFFFF"/>
+          <w:lang w:val="en-CA"/>
+        </w:rPr>
+      </w:pPr>
+      <w:r>
+        <w:rPr>
+          <w:rStyle w:val="Strong"/>
+          <w:rFonts w:ascii="Yu Gothic Medium" w:eastAsia="Yu Gothic Medium" w:hAnsi="Yu Gothic Medium"/>
+          <w:color w:val="000000"/>
+          <w:sz w:val="24"/>
+          <w:szCs w:val="24"/>
+          <w:shd w:val="clear" w:color="auto" w:fill="FFFFFF"/>
+          <w:lang w:val="en-CA"/>
+        </w:rPr>
+        <w:t>The idea is to try out incremental values </w:t>
+      </w:r>
+      <w:r>
+        <w:rPr>
+          <w:rStyle w:val="Strong"/>
+          <w:rFonts w:ascii="Yu Gothic Medium" w:eastAsia="Yu Gothic Medium" w:hAnsi="Yu Gothic Medium"/>
+          <w:i/>
+          <w:iCs/>
+          <w:color w:val="000000"/>
+          <w:sz w:val="24"/>
+          <w:szCs w:val="24"/>
+          <w:shd w:val="clear" w:color="auto" w:fill="FFFFFF"/>
+          <w:lang w:val="en-CA"/>
+        </w:rPr>
+        <w:t>0,1,2</w:t>
+      </w:r>
+      <w:r>
+        <w:rPr>
+          <w:rStyle w:val="Strong"/>
+          <w:rFonts w:ascii="Yu Gothic Medium" w:eastAsia="Yu Gothic Medium" w:hAnsi="Yu Gothic Medium"/>
+          <w:i/>
+          <w:iCs/>
+          <w:color w:val="000000"/>
+          <w:sz w:val="24"/>
+          <w:szCs w:val="24"/>
+          <w:shd w:val="clear" w:color="auto" w:fill="FFFFFF"/>
+          <w:lang w:val="en-CA"/>
+        </w:rPr>
+        <w:t>,</w:t>
+      </w:r>
+      <w:r>
+        <w:rPr>
+          <w:rStyle w:val="Strong"/>
+          <w:rFonts w:ascii="Yu Gothic Medium" w:eastAsia="Yu Gothic Medium" w:hAnsi="Yu Gothic Medium"/>
+          <w:i/>
+          <w:iCs/>
+          <w:color w:val="000000"/>
+          <w:sz w:val="24"/>
+          <w:szCs w:val="24"/>
+          <w:shd w:val="clear" w:color="auto" w:fill="FFFFFF"/>
+          <w:lang w:val="en-CA"/>
+        </w:rPr>
+        <w:t>.</w:t>
+      </w:r>
+      <w:r>
+        <w:rPr>
+          <w:rStyle w:val="Strong"/>
+          <w:rFonts w:ascii="Yu Gothic Medium" w:eastAsia="Yu Gothic Medium" w:hAnsi="Yu Gothic Medium"/>
+          <w:i/>
+          <w:iCs/>
+          <w:color w:val="000000"/>
+          <w:sz w:val="24"/>
+          <w:szCs w:val="24"/>
+          <w:shd w:val="clear" w:color="auto" w:fill="FFFFFF"/>
+          <w:lang w:val="en-CA"/>
+        </w:rPr>
+        <w:t>.</w:t>
+      </w:r>
+      <w:r>
+        <w:rPr>
+          <w:rStyle w:val="Strong"/>
+          <w:rFonts w:ascii="Yu Gothic Medium" w:eastAsia="Yu Gothic Medium" w:hAnsi="Yu Gothic Medium"/>
+          <w:i/>
+          <w:iCs/>
+          <w:color w:val="000000"/>
+          <w:sz w:val="24"/>
+          <w:szCs w:val="24"/>
+          <w:shd w:val="clear" w:color="auto" w:fill="FFFFFF"/>
+          <w:lang w:val="en-CA"/>
+        </w:rPr>
+        <w:t>.</w:t>
+      </w:r>
+      <w:r>
+        <w:rPr>
+          <w:rStyle w:val="Strong"/>
+          <w:rFonts w:ascii="Yu Gothic Medium" w:eastAsia="Yu Gothic Medium" w:hAnsi="Yu Gothic Medium"/>
+          <w:color w:val="000000"/>
+          <w:sz w:val="24"/>
+          <w:szCs w:val="24"/>
+          <w:shd w:val="clear" w:color="auto" w:fill="FFFFFF"/>
+          <w:lang w:val="en-CA"/>
+        </w:rPr>
+        <w:t> as the depth limit </w:t>
+      </w:r>
+      <w:r>
+        <w:rPr>
+          <w:rStyle w:val="Strong"/>
+          <w:rFonts w:ascii="Yu Gothic Medium" w:eastAsia="Yu Gothic Medium" w:hAnsi="Yu Gothic Medium"/>
+          <w:i/>
+          <w:iCs/>
+          <w:color w:val="000000"/>
+          <w:sz w:val="24"/>
+          <w:szCs w:val="24"/>
+          <w:shd w:val="clear" w:color="auto" w:fill="FFFFFF"/>
+          <w:lang w:val="en-CA"/>
+        </w:rPr>
+        <w:t>l</w:t>
+      </w:r>
+      <w:r>
+        <w:rPr>
+          <w:rStyle w:val="Strong"/>
+          <w:rFonts w:ascii="Yu Gothic Medium" w:eastAsia="Yu Gothic Medium" w:hAnsi="Yu Gothic Medium"/>
+          <w:color w:val="000000"/>
+          <w:sz w:val="24"/>
+          <w:szCs w:val="24"/>
+          <w:shd w:val="clear" w:color="auto" w:fill="FFFFFF"/>
+          <w:lang w:val="en-CA"/>
+        </w:rPr>
+        <w:t> until DLS finds a target node.</w:t>
+      </w:r>
+    </w:p>
+    <w:p>
+      <w:pPr>
+        <w:pStyle w:val="ListParagraph"/>
+        <w:rPr>
+          <w:rStyle w:val="Strong"/>
+          <w:rFonts w:ascii="Yu Gothic Medium" w:eastAsia="Yu Gothic Medium" w:hAnsi="Yu Gothic Medium"/>
+          <w:color w:val="000000"/>
+          <w:sz w:val="24"/>
+          <w:szCs w:val="24"/>
+          <w:shd w:val="clear" w:color="auto" w:fill="FFFFFF"/>
+          <w:lang w:val="en-CA"/>
+        </w:rPr>
+      </w:pPr>
+    </w:p>
+    <w:p>
+      <w:pPr>
+        <w:pStyle w:val="ListParagraph"/>
+        <w:numPr>
+          <w:ilvl w:val="0"/>
+          <w:numId w:val="2"/>
+        </w:numPr>
+        <w:rPr>
+          <w:rStyle w:val="Strong"/>
+          <w:rFonts w:ascii="Yu Gothic Medium" w:eastAsia="Yu Gothic Medium" w:hAnsi="Yu Gothic Medium"/>
+          <w:color w:val="000000"/>
+          <w:sz w:val="24"/>
+          <w:szCs w:val="24"/>
+          <w:shd w:val="clear" w:color="auto" w:fill="FFFFFF"/>
+          <w:lang w:val="en-CA"/>
+        </w:rPr>
+      </w:pPr>
+      <w:r>
+        <w:rPr>
+          <w:rStyle w:val="Strong"/>
+          <w:rFonts w:ascii="Yu Gothic Medium" w:eastAsia="Yu Gothic Medium" w:hAnsi="Yu Gothic Medium"/>
+          <w:color w:val="000000"/>
+          <w:sz w:val="24"/>
+          <w:szCs w:val="24"/>
+          <w:shd w:val="clear" w:color="auto" w:fill="FFFFFF"/>
+          <w:lang w:val="en-CA"/>
+        </w:rPr>
+        <w:t>Bidirectional search</w:t>
+      </w:r>
+    </w:p>
+    <w:p>
+      <w:pPr>
+        <w:pStyle w:val="ListParagraph"/>
+        <w:rPr>
+          <w:rStyle w:val="Strong"/>
+          <w:rFonts w:ascii="Yu Gothic Medium" w:eastAsia="Yu Gothic Medium" w:hAnsi="Yu Gothic Medium"/>
+          <w:b w:val="0"/>
+          <w:bCs w:val="0"/>
+          <w:color w:val="000000"/>
+          <w:sz w:val="24"/>
+          <w:szCs w:val="24"/>
+          <w:shd w:val="clear" w:color="auto" w:fill="FFFFFF"/>
+          <w:lang w:val="en-CA"/>
+        </w:rPr>
+      </w:pPr>
+      <w:r>
+        <w:rPr>
+          <w:rStyle w:val="Strong"/>
+          <w:rFonts w:ascii="Yu Gothic Medium" w:eastAsia="Yu Gothic Medium" w:hAnsi="Yu Gothic Medium"/>
+          <w:b w:val="0"/>
+          <w:bCs w:val="0"/>
+          <w:color w:val="000000"/>
+          <w:sz w:val="24"/>
+          <w:szCs w:val="24"/>
+          <w:shd w:val="clear" w:color="auto" w:fill="FFFFFF"/>
+          <w:lang w:val="en-CA"/>
+        </w:rPr>
+        <w:t>Bidirectional search, unlike DFS and BFS, runs:</w:t>
+      </w:r>
+    </w:p>
+    <w:p>
+      <w:pPr>
+        <w:pStyle w:val="ListParagraph"/>
+        <w:numPr>
+          <w:ilvl w:val="1"/>
+          <w:numId w:val="2"/>
+        </w:numPr>
+        <w:rPr>
+          <w:rStyle w:val="Strong"/>
+          <w:rFonts w:ascii="Yu Gothic Medium" w:eastAsia="Yu Gothic Medium" w:hAnsi="Yu Gothic Medium"/>
+          <w:b w:val="0"/>
+          <w:bCs w:val="0"/>
+          <w:color w:val="000000"/>
+          <w:sz w:val="24"/>
+          <w:szCs w:val="24"/>
+          <w:shd w:val="clear" w:color="auto" w:fill="FFFFFF"/>
+          <w:lang w:val="en-CA"/>
+        </w:rPr>
+      </w:pPr>
+      <w:r>
+        <w:rPr>
+          <w:rStyle w:val="Strong"/>
+          <w:rFonts w:ascii="Yu Gothic Medium" w:eastAsia="Yu Gothic Medium" w:hAnsi="Yu Gothic Medium"/>
+          <w:b w:val="0"/>
+          <w:bCs w:val="0"/>
+          <w:color w:val="000000"/>
+          <w:sz w:val="24"/>
+          <w:szCs w:val="24"/>
+          <w:shd w:val="clear" w:color="auto" w:fill="FFFFFF"/>
+          <w:lang w:val="en-CA"/>
+        </w:rPr>
+        <w:t>Forward search (from root to goal)</w:t>
+      </w:r>
+    </w:p>
+    <w:p>
+      <w:pPr>
+        <w:pStyle w:val="ListParagraph"/>
+        <w:numPr>
+          <w:ilvl w:val="1"/>
+          <w:numId w:val="2"/>
+        </w:numPr>
+        <w:rPr>
+          <w:rStyle w:val="Strong"/>
+          <w:rFonts w:ascii="Yu Gothic Medium" w:eastAsia="Yu Gothic Medium" w:hAnsi="Yu Gothic Medium"/>
+          <w:b w:val="0"/>
+          <w:bCs w:val="0"/>
+          <w:color w:val="000000"/>
+          <w:sz w:val="24"/>
+          <w:szCs w:val="24"/>
+          <w:shd w:val="clear" w:color="auto" w:fill="FFFFFF"/>
+          <w:lang w:val="en-CA"/>
+        </w:rPr>
+      </w:pPr>
+      <w:r>
+        <w:rPr>
+          <w:rStyle w:val="Strong"/>
+          <w:rFonts w:ascii="Yu Gothic Medium" w:eastAsia="Yu Gothic Medium" w:hAnsi="Yu Gothic Medium"/>
+          <w:b w:val="0"/>
+          <w:bCs w:val="0"/>
+          <w:color w:val="000000"/>
+          <w:sz w:val="24"/>
+          <w:szCs w:val="24"/>
+          <w:shd w:val="clear" w:color="auto" w:fill="FFFFFF"/>
+          <w:lang w:val="en-CA"/>
+        </w:rPr>
+        <w:t>Backward search (from goal to root)</w:t>
+      </w:r>
+    </w:p>
+    <w:p>
+      <w:pPr>
+        <w:pStyle w:val="ListParagraph"/>
+        <w:rPr>
+          <w:rStyle w:val="Strong"/>
+          <w:rFonts w:ascii="Yu Gothic Medium" w:eastAsia="Yu Gothic Medium" w:hAnsi="Yu Gothic Medium"/>
+          <w:b w:val="0"/>
+          <w:bCs w:val="0"/>
+          <w:color w:val="000000"/>
+          <w:sz w:val="24"/>
+          <w:szCs w:val="24"/>
+          <w:shd w:val="clear" w:color="auto" w:fill="FFFFFF"/>
+          <w:lang w:val="en-CA"/>
+        </w:rPr>
+      </w:pPr>
+      <w:r>
+        <w:rPr>
+          <w:rStyle w:val="Strong"/>
+          <w:rFonts w:ascii="Yu Gothic Medium" w:eastAsia="Yu Gothic Medium" w:hAnsi="Yu Gothic Medium"/>
+          <w:b w:val="0"/>
+          <w:bCs w:val="0"/>
+          <w:color w:val="000000"/>
+          <w:sz w:val="24"/>
+          <w:szCs w:val="24"/>
+          <w:shd w:val="clear" w:color="auto" w:fill="FFFFFF"/>
+          <w:lang w:val="en-CA"/>
+        </w:rPr>
+        <w:t xml:space="preserve">Replacing each search graph with two smaller subgraphs, and terminates when they </w:t>
+      </w:r>
+      <w:r>
+        <w:rPr>
+          <w:rStyle w:val="Strong"/>
+          <w:rFonts w:ascii="Yu Gothic Medium" w:eastAsia="Yu Gothic Medium" w:hAnsi="Yu Gothic Medium"/>
+          <w:color w:val="000000"/>
+          <w:sz w:val="24"/>
+          <w:szCs w:val="24"/>
+          <w:shd w:val="clear" w:color="auto" w:fill="FFFFFF"/>
+          <w:lang w:val="en-CA"/>
+        </w:rPr>
+        <w:t>intersect</w:t>
+      </w:r>
+    </w:p>
+    <w:p>
+      <w:pPr>
+        <w:pStyle w:val="ListParagraph"/>
+        <w:rPr>
+          <w:rStyle w:val="Strong"/>
+          <w:rFonts w:ascii="Yu Gothic Medium" w:eastAsia="Yu Gothic Medium" w:hAnsi="Yu Gothic Medium"/>
+          <w:b w:val="0"/>
+          <w:bCs w:val="0"/>
+          <w:color w:val="000000"/>
+          <w:sz w:val="24"/>
+          <w:szCs w:val="24"/>
+          <w:shd w:val="clear" w:color="auto" w:fill="FFFFFF"/>
+          <w:lang w:val="en-CA"/>
+        </w:rPr>
+      </w:pPr>
+      <w:r>
+        <w:rPr>
+          <w:rStyle w:val="Strong"/>
+          <w:rFonts w:ascii="Yu Gothic Medium" w:eastAsia="Yu Gothic Medium" w:hAnsi="Yu Gothic Medium"/>
+          <w:b w:val="0"/>
+          <w:bCs w:val="0"/>
+          <w:color w:val="000000"/>
+          <w:sz w:val="24"/>
+          <w:szCs w:val="24"/>
+          <w:shd w:val="clear" w:color="auto" w:fill="FFFFFF"/>
+          <w:lang w:val="en-CA"/>
+        </w:rPr>
+        <w:t>It is complete if BFS is used for both subgraphs</w:t>
+      </w:r>
+    </w:p>
+    <w:p>
+      <w:pPr>
+        <w:rPr>
+          <w:rStyle w:val="Strong"/>
+          <w:rFonts w:ascii="Yu Gothic Medium" w:eastAsia="Yu Gothic Medium" w:hAnsi="Yu Gothic Medium"/>
+          <w:b w:val="0"/>
+          <w:bCs w:val="0"/>
+          <w:color w:val="000000"/>
+          <w:sz w:val="24"/>
+          <w:szCs w:val="24"/>
+          <w:shd w:val="clear" w:color="auto" w:fill="FFFFFF"/>
+          <w:lang w:val="en-CA"/>
+        </w:rPr>
+      </w:pPr>
+      <w:r>
+        <w:rPr>
+          <w:rStyle w:val="Strong"/>
+          <w:rFonts w:ascii="Yu Gothic Medium" w:eastAsia="Yu Gothic Medium" w:hAnsi="Yu Gothic Medium"/>
+          <w:b w:val="0"/>
+          <w:bCs w:val="0"/>
+          <w:color w:val="000000"/>
+          <w:sz w:val="24"/>
+          <w:szCs w:val="24"/>
+          <w:shd w:val="clear" w:color="auto" w:fill="FFFFFF"/>
+          <w:lang w:val="en-CA"/>
+        </w:rPr>
+        <w:drawing>
+          <wp:inline distT="0" distB="0" distL="0" distR="0" wp14:anchorId="4BF687C0" wp14:editId="6DC1FE06">
+            <wp:extent cx="6120130" cy="2617470"/>
+            <wp:effectExtent l="0" t="0" r="0" b="0"/>
+            <wp:docPr id="4" name="Picture 4" descr="Table&#10;&#10;Description automatically generated"/>
+            <wp:cNvGraphicFramePr>
+              <a:graphicFrameLocks xmlns:a="http://schemas.openxmlformats.org/drawingml/2006/main" noChangeAspect="1"/>
+            </wp:cNvGraphicFramePr>
+            <a:graphic xmlns:a="http://schemas.openxmlformats.org/drawingml/2006/main">
+              <a:graphicData uri="http://schemas.openxmlformats.org/drawingml/2006/picture">
+                <pic:pic xmlns:pic="http://schemas.openxmlformats.org/drawingml/2006/picture">
+                  <pic:nvPicPr>
+                    <pic:cNvPr id="4" name="Picture 4" descr="Table&#10;&#10;Description automatically generated"/>
+                    <pic:cNvPicPr/>
+                  </pic:nvPicPr>
+                  <pic:blipFill>
+                    <a:blip r:embed="rId6"/>
+                    <a:stretch>
+                      <a:fillRect/>
+                    </a:stretch>
+                  </pic:blipFill>
+                  <pic:spPr>
+                    <a:xfrm>
+                      <a:off x="0" y="0"/>
+                      <a:ext cx="6120130" cy="2617470"/>
+                    </a:xfrm>
+                    <a:prstGeom prst="rect">
+                      <a:avLst/>
+                    </a:prstGeom>
+                  </pic:spPr>
+                </pic:pic>
+              </a:graphicData>
+            </a:graphic>
+          </wp:inline>
+        </w:drawing>
+      </w:r>
+    </w:p>
+    <w:p>
+      <w:pPr>
+        <w:rPr>
+          <w:rFonts w:ascii="Yu Gothic Medium" w:eastAsia="Yu Gothic Medium" w:hAnsi="Yu Gothic Medium" w:cs="Arial"/>
+          <w:sz w:val="24"/>
+          <w:szCs w:val="24"/>
+          <w:shd w:val="clear" w:color="auto" w:fill="FFFFFF"/>
+          <w:lang w:val="en-CA"/>
+        </w:rPr>
+      </w:pPr>
+      <w:r>
+        <w:rPr>
+          <w:rFonts w:ascii="Yu Gothic Medium" w:eastAsia="Yu Gothic Medium" w:hAnsi="Yu Gothic Medium" w:cs="Arial"/>
+          <w:sz w:val="24"/>
+          <w:szCs w:val="24"/>
+          <w:shd w:val="clear" w:color="auto" w:fill="FFFFFF"/>
+          <w:lang w:val="en-CA"/>
+        </w:rPr>
+        <w:t xml:space="preserve">(implementation </w:t>
+      </w:r>
+      <w:r>
+        <w:rPr>
+          <w:rFonts w:ascii="Yu Gothic Medium" w:eastAsia="Yu Gothic Medium" w:hAnsi="Yu Gothic Medium" w:cs="Arial"/>
+          <w:sz w:val="24"/>
+          <w:szCs w:val="24"/>
+          <w:shd w:val="clear" w:color="auto" w:fill="FFFFFF"/>
+          <w:lang w:val="en-CA"/>
+        </w:rPr>
+        <w:t xml:space="preserve">of every algo </w:t>
+      </w:r>
+      <w:r>
+        <w:rPr>
+          <w:rFonts w:ascii="Yu Gothic Medium" w:eastAsia="Yu Gothic Medium" w:hAnsi="Yu Gothic Medium" w:cs="Arial"/>
+          <w:sz w:val="24"/>
+          <w:szCs w:val="24"/>
+          <w:shd w:val="clear" w:color="auto" w:fill="FFFFFF"/>
+          <w:lang w:val="en-CA"/>
+        </w:rPr>
+        <w:t>is omitted as it is in the slides)</w:t>
+      </w:r>
+    </w:p>
+    <w:p>
+      <w:pPr>
+        <w:pStyle w:val="ListParagraph"/>
+        <w:rPr>
+          <w:rFonts w:ascii="Yu Gothic Medium" w:eastAsia="Yu Gothic Medium" w:hAnsi="Yu Gothic Medium" w:cs="Arial"/>
+          <w:sz w:val="24"/>
+          <w:szCs w:val="24"/>
+          <w:shd w:val="clear" w:color="auto" w:fill="FFFFFF"/>
+          <w:lang w:val="en-CA"/>
+        </w:rPr>
+      </w:pPr>
+    </w:p>
+    <w:p>
+      <w:pPr>
+        <w:pStyle w:val="ListParagraph"/>
+        <w:rPr>
+          <w:rFonts w:ascii="Yu Gothic Medium" w:eastAsia="Yu Gothic Medium" w:hAnsi="Yu Gothic Medium" w:cs="Arial"/>
+          <w:sz w:val="24"/>
+          <w:szCs w:val="24"/>
+          <w:shd w:val="clear" w:color="auto" w:fill="FFFFFF"/>
+          <w:lang w:val="en-CA"/>
+        </w:rPr>
+      </w:pPr>
+    </w:p>
+    <w:p>
+      <w:pPr>
+        <w:pStyle w:val="ListParagraph"/>
+        <w:rPr>
+          <w:rFonts w:ascii="Yu Gothic Medium" w:eastAsia="Yu Gothic Medium" w:hAnsi="Yu Gothic Medium" w:cs="Arial"/>
+          <w:sz w:val="24"/>
+          <w:szCs w:val="24"/>
+          <w:shd w:val="clear" w:color="auto" w:fill="FFFFFF"/>
+          <w:lang w:val="en-CA"/>
+        </w:rPr>
+      </w:pPr>
+    </w:p>
+    <w:p>
+      <w:pPr>
+        <w:pStyle w:val="ListParagraph"/>
+        <w:rPr>
+          <w:rFonts w:ascii="Yu Gothic Medium" w:eastAsia="Yu Gothic Medium" w:hAnsi="Yu Gothic Medium" w:cs="Arial"/>
+          <w:sz w:val="24"/>
+          <w:szCs w:val="24"/>
+          <w:shd w:val="clear" w:color="auto" w:fill="FFFFFF"/>
+          <w:lang w:val="en-CA"/>
+        </w:rPr>
+      </w:pPr>
+    </w:p>
+    <w:p>
+      <w:pPr>
+        <w:pStyle w:val="ListParagraph"/>
+        <w:rPr>
+          <w:rFonts w:ascii="Yu Gothic Medium" w:eastAsia="Yu Gothic Medium" w:hAnsi="Yu Gothic Medium" w:cs="Arial"/>
+          <w:sz w:val="24"/>
+          <w:szCs w:val="24"/>
+          <w:shd w:val="clear" w:color="auto" w:fill="FFFFFF"/>
+          <w:lang w:val="en-CA"/>
+        </w:rPr>
+      </w:pPr>
+    </w:p>
+    <w:p>
+      <w:pPr>
+        <w:rPr>
+          <w:rFonts w:ascii="Yu Gothic Medium" w:eastAsia="Yu Gothic Medium" w:hAnsi="Yu Gothic Medium"/>
+          <w:lang w:val="en-CA"/>
+        </w:rPr>
+      </w:pPr>
     </w:p>
     <w:sectPr>
       <w:pgSz w:w="11906" w:h="16838"/>
@@ -1663,6 +3211,17 @@
       <w:contextualSpacing/>
     </w:pPr>
   </w:style>
+  <w:style w:type="character" w:styleId="Strong">
+    <w:name w:val="Strong"/>
+    <w:basedOn w:val="DefaultParagraphFont"/>
+    <w:uiPriority w:val="22"/>
+    <w:qFormat/>
+    <w:rsid w:val="007B52DB"/>
+    <w:rPr>
+      <w:b/>
+      <w:bCs/>
+    </w:rPr>
+  </w:style>
 </w:styles>
 </file>
 

</xml_diff>

<commit_message>
added details in ai
</commit_message>
<xml_diff>
--- a/ai/aiml 1 search problems 03.docx
+++ b/ai/aiml 1 search problems 03.docx
@@ -1497,6 +1497,20 @@
         </w:rPr>
         <w:t>Best-first search</w:t>
       </w:r>
+      <w:r>
+        <w:rPr>
+          <w:rFonts w:ascii="Yu Gothic Medium" w:eastAsia="Yu Gothic Medium" w:hAnsi="Yu Gothic Medium" w:cs="Arial"/>
+          <w:b/>
+          <w:bCs/>
+          <w:i/>
+          <w:iCs/>
+          <w:sz w:val="24"/>
+          <w:szCs w:val="24"/>
+          <w:shd w:val="clear" w:color="auto" w:fill="FFFFFF"/>
+          <w:lang w:val="en-CA"/>
+        </w:rPr>
+        <w:t xml:space="preserve"> (example of informed search)</w:t>
+      </w:r>
     </w:p>
     <w:p>
       <w:pPr>
@@ -1957,6 +1971,18 @@
         </w:rPr>
         <w:t>Traverse a graph pursuing smallest edge cost for each path</w:t>
       </w:r>
+    </w:p>
+    <w:p>
+      <w:pPr>
+        <w:pStyle w:val="ListParagraph"/>
+        <w:rPr>
+          <w:rFonts w:ascii="Yu Gothic Medium" w:eastAsia="Yu Gothic Medium" w:hAnsi="Yu Gothic Medium" w:cs="Arial"/>
+          <w:sz w:val="24"/>
+          <w:szCs w:val="24"/>
+          <w:shd w:val="clear" w:color="auto" w:fill="FFFFFF"/>
+          <w:lang w:val="en-CA"/>
+        </w:rPr>
+      </w:pPr>
     </w:p>
     <w:p>
       <w:pPr>

</xml_diff>

<commit_message>
added details in ai search
</commit_message>
<xml_diff>
--- a/ai/aiml 1 search problems 03.docx
+++ b/ai/aiml 1 search problems 03.docx
@@ -60,8 +60,23 @@
           <w:szCs w:val="24"/>
           <w:lang w:val="en-CA"/>
         </w:rPr>
-        <w:t>The problem solving process</w:t>
-      </w:r>
+        <w:t xml:space="preserve">The problem solving </w:t>
+      </w:r>
+      <w:proofErr w:type="gramStart"/>
+      <w:r>
+        <w:rPr>
+          <w:rFonts w:ascii="Yu Gothic Medium" w:eastAsia="Yu Gothic Medium" w:hAnsi="Yu Gothic Medium"/>
+          <w:b/>
+          <w:bCs/>
+          <w:i/>
+          <w:iCs/>
+          <w:sz w:val="24"/>
+          <w:szCs w:val="24"/>
+          <w:lang w:val="en-CA"/>
+        </w:rPr>
+        <w:t>process</w:t>
+      </w:r>
+      <w:proofErr w:type="gramEnd"/>
     </w:p>
     <w:p>
       <w:pPr>
@@ -126,8 +141,19 @@
           <w:szCs w:val="24"/>
           <w:lang w:val="en-CA"/>
         </w:rPr>
-        <w:t xml:space="preserve"> → define model structure, acceptable inputs and feasible solutions</w:t>
-      </w:r>
+        <w:t xml:space="preserve"> → define model structure, acceptable inputs and feasible </w:t>
+      </w:r>
+      <w:proofErr w:type="gramStart"/>
+      <w:r>
+        <w:rPr>
+          <w:rFonts w:ascii="Yu Gothic Medium" w:eastAsia="Yu Gothic Medium" w:hAnsi="Yu Gothic Medium"/>
+          <w:sz w:val="24"/>
+          <w:szCs w:val="24"/>
+          <w:lang w:val="en-CA"/>
+        </w:rPr>
+        <w:t>solutions</w:t>
+      </w:r>
+      <w:proofErr w:type="gramEnd"/>
     </w:p>
     <w:p>
       <w:pPr>
@@ -159,7 +185,27 @@
           <w:szCs w:val="24"/>
           <w:lang w:val="en-CA"/>
         </w:rPr>
-        <w:t xml:space="preserve"> → search for that solution (i.e. </w:t>
+        <w:t xml:space="preserve"> → search for that solution (</w:t>
+      </w:r>
+      <w:proofErr w:type="gramStart"/>
+      <w:r>
+        <w:rPr>
+          <w:rFonts w:ascii="Yu Gothic Medium" w:eastAsia="Yu Gothic Medium" w:hAnsi="Yu Gothic Medium"/>
+          <w:sz w:val="24"/>
+          <w:szCs w:val="24"/>
+          <w:lang w:val="en-CA"/>
+        </w:rPr>
+        <w:t>i.e.</w:t>
+      </w:r>
+      <w:proofErr w:type="gramEnd"/>
+      <w:r>
+        <w:rPr>
+          <w:rFonts w:ascii="Yu Gothic Medium" w:eastAsia="Yu Gothic Medium" w:hAnsi="Yu Gothic Medium"/>
+          <w:sz w:val="24"/>
+          <w:szCs w:val="24"/>
+          <w:lang w:val="en-CA"/>
+        </w:rPr>
+        <w:t xml:space="preserve"> </w:t>
       </w:r>
       <w:r>
         <w:rPr>
@@ -467,8 +513,19 @@
           <w:szCs w:val="24"/>
           <w:lang w:val="en-CA"/>
         </w:rPr>
-        <w:t>, subset of S</w:t>
-      </w:r>
+        <w:t xml:space="preserve">, subset of </w:t>
+      </w:r>
+      <w:proofErr w:type="gramStart"/>
+      <w:r>
+        <w:rPr>
+          <w:rFonts w:ascii="Yu Gothic Medium" w:eastAsia="Yu Gothic Medium" w:hAnsi="Yu Gothic Medium"/>
+          <w:sz w:val="24"/>
+          <w:szCs w:val="24"/>
+          <w:lang w:val="en-CA"/>
+        </w:rPr>
+        <w:t>S</w:t>
+      </w:r>
+      <w:proofErr w:type="gramEnd"/>
     </w:p>
     <w:p>
       <w:pPr>
@@ -481,6 +538,7 @@
           <w:lang w:val="en-CA"/>
         </w:rPr>
       </w:pPr>
+      <w:proofErr w:type="gramStart"/>
       <w:r>
         <w:rPr>
           <w:rFonts w:ascii="Yu Gothic Medium" w:eastAsia="Yu Gothic Medium" w:hAnsi="Yu Gothic Medium"/>
@@ -508,7 +566,17 @@
           <w:szCs w:val="24"/>
           <w:lang w:val="en-CA"/>
         </w:rPr>
-        <w:t xml:space="preserve">: S </w:t>
+        <w:t>:</w:t>
+      </w:r>
+      <w:proofErr w:type="gramEnd"/>
+      <w:r>
+        <w:rPr>
+          <w:rFonts w:ascii="Yu Gothic Medium" w:eastAsia="Yu Gothic Medium" w:hAnsi="Yu Gothic Medium"/>
+          <w:sz w:val="24"/>
+          <w:szCs w:val="24"/>
+          <w:lang w:val="en-CA"/>
+        </w:rPr>
+        <w:t xml:space="preserve"> S </w:t>
       </w:r>
       <w:r>
         <w:rPr>
@@ -536,7 +604,26 @@
           <w:lang w:val="en-CA"/>
         </w:rPr>
         <w:tab/>
-        <w:t xml:space="preserve">B is a </w:t>
+      </w:r>
+      <w:proofErr w:type="spellStart"/>
+      <w:r>
+        <w:rPr>
+          <w:rFonts w:ascii="Yu Gothic Medium" w:eastAsia="Yu Gothic Medium" w:hAnsi="Yu Gothic Medium"/>
+          <w:sz w:val="24"/>
+          <w:szCs w:val="24"/>
+          <w:lang w:val="en-CA"/>
+        </w:rPr>
+        <w:t>B</w:t>
+      </w:r>
+      <w:proofErr w:type="spellEnd"/>
+      <w:r>
+        <w:rPr>
+          <w:rFonts w:ascii="Yu Gothic Medium" w:eastAsia="Yu Gothic Medium" w:hAnsi="Yu Gothic Medium"/>
+          <w:sz w:val="24"/>
+          <w:szCs w:val="24"/>
+          <w:lang w:val="en-CA"/>
+        </w:rPr>
+        <w:t xml:space="preserve"> is a </w:t>
       </w:r>
       <w:r>
         <w:rPr>
@@ -655,6 +742,7 @@
           <w:lang w:val="en-CA"/>
         </w:rPr>
       </w:pPr>
+      <w:proofErr w:type="gramStart"/>
       <w:r>
         <w:rPr>
           <w:rFonts w:ascii="Yu Gothic Medium" w:eastAsia="Yu Gothic Medium" w:hAnsi="Yu Gothic Medium"/>
@@ -673,7 +761,19 @@
           <w:szCs w:val="24"/>
           <w:lang w:val="en-CA"/>
         </w:rPr>
-        <w:t xml:space="preserve"> : </w:t>
+        <w:t xml:space="preserve"> :</w:t>
+      </w:r>
+      <w:proofErr w:type="gramEnd"/>
+      <w:r>
+        <w:rPr>
+          <w:rFonts w:ascii="Yu Gothic Medium" w:eastAsia="Yu Gothic Medium" w:hAnsi="Yu Gothic Medium"/>
+          <w:b/>
+          <w:bCs/>
+          <w:sz w:val="24"/>
+          <w:szCs w:val="24"/>
+          <w:lang w:val="en-CA"/>
+        </w:rPr>
+        <w:t xml:space="preserve"> </w:t>
       </w:r>
       <w:r>
         <w:rPr>
@@ -800,6 +900,7 @@
         </w:rPr>
         <w:t xml:space="preserve">F(s) returns the set of actions that can be executed in </w:t>
       </w:r>
+      <w:proofErr w:type="gramStart"/>
       <w:r>
         <w:rPr>
           <w:rFonts w:ascii="Yu Gothic Medium" w:eastAsia="Yu Gothic Medium" w:hAnsi="Yu Gothic Medium"/>
@@ -811,6 +912,7 @@
         </w:rPr>
         <w:t>s</w:t>
       </w:r>
+      <w:proofErr w:type="gramEnd"/>
     </w:p>
     <w:p>
       <w:pPr>
@@ -873,14 +975,25 @@
           <w:lang w:val="en-CA"/>
         </w:rPr>
       </w:pPr>
-      <w:r>
-        <w:rPr>
-          <w:rFonts w:ascii="Yu Gothic Medium" w:eastAsia="Yu Gothic Medium" w:hAnsi="Yu Gothic Medium"/>
-          <w:sz w:val="24"/>
-          <w:szCs w:val="24"/>
-          <w:lang w:val="en-CA"/>
-        </w:rPr>
-        <w:t xml:space="preserve">F : S X A </w:t>
+      <w:proofErr w:type="gramStart"/>
+      <w:r>
+        <w:rPr>
+          <w:rFonts w:ascii="Yu Gothic Medium" w:eastAsia="Yu Gothic Medium" w:hAnsi="Yu Gothic Medium"/>
+          <w:sz w:val="24"/>
+          <w:szCs w:val="24"/>
+          <w:lang w:val="en-CA"/>
+        </w:rPr>
+        <w:t>F :</w:t>
+      </w:r>
+      <w:proofErr w:type="gramEnd"/>
+      <w:r>
+        <w:rPr>
+          <w:rFonts w:ascii="Yu Gothic Medium" w:eastAsia="Yu Gothic Medium" w:hAnsi="Yu Gothic Medium"/>
+          <w:sz w:val="24"/>
+          <w:szCs w:val="24"/>
+          <w:lang w:val="en-CA"/>
+        </w:rPr>
+        <w:t xml:space="preserve"> S X A </w:t>
       </w:r>
       <w:r>
         <w:rPr>
@@ -918,7 +1031,27 @@
           <w:szCs w:val="24"/>
           <w:lang w:val="en-CA"/>
         </w:rPr>
-        <w:t xml:space="preserve">F(s,a) returns the state that results from doing an action </w:t>
+        <w:t>F(</w:t>
+      </w:r>
+      <w:proofErr w:type="spellStart"/>
+      <w:r>
+        <w:rPr>
+          <w:rFonts w:ascii="Yu Gothic Medium" w:eastAsia="Yu Gothic Medium" w:hAnsi="Yu Gothic Medium"/>
+          <w:sz w:val="24"/>
+          <w:szCs w:val="24"/>
+          <w:lang w:val="en-CA"/>
+        </w:rPr>
+        <w:t>s,a</w:t>
+      </w:r>
+      <w:proofErr w:type="spellEnd"/>
+      <w:r>
+        <w:rPr>
+          <w:rFonts w:ascii="Yu Gothic Medium" w:eastAsia="Yu Gothic Medium" w:hAnsi="Yu Gothic Medium"/>
+          <w:sz w:val="24"/>
+          <w:szCs w:val="24"/>
+          <w:lang w:val="en-CA"/>
+        </w:rPr>
+        <w:t xml:space="preserve">) returns the state that results from doing an action </w:t>
       </w:r>
       <w:r>
         <w:rPr>
@@ -1222,8 +1355,19 @@
           <w:szCs w:val="24"/>
           <w:lang w:val="en-CA"/>
         </w:rPr>
-        <w:t>A fundamental part of problem solving is the process of removing irrelevant data to pursue an optimal solution</w:t>
-      </w:r>
+        <w:t xml:space="preserve">A fundamental part of problem solving is the process of removing irrelevant data to pursue an optimal </w:t>
+      </w:r>
+      <w:proofErr w:type="gramStart"/>
+      <w:r>
+        <w:rPr>
+          <w:rFonts w:ascii="Yu Gothic Medium" w:eastAsia="Yu Gothic Medium" w:hAnsi="Yu Gothic Medium"/>
+          <w:sz w:val="24"/>
+          <w:szCs w:val="24"/>
+          <w:lang w:val="en-CA"/>
+        </w:rPr>
+        <w:t>solution</w:t>
+      </w:r>
+      <w:proofErr w:type="gramEnd"/>
     </w:p>
     <w:p>
       <w:pPr>
@@ -1262,7 +1406,27 @@
           <w:szCs w:val="24"/>
           <w:lang w:val="en-CA"/>
         </w:rPr>
-        <w:t xml:space="preserve"> if we can elaborate any abstract solution in a believable, quasi-concrete real world example, the </w:t>
+        <w:t xml:space="preserve"> if we can elaborate any abstract solution in a believable, quasi-concrete </w:t>
+      </w:r>
+      <w:proofErr w:type="gramStart"/>
+      <w:r>
+        <w:rPr>
+          <w:rFonts w:ascii="Yu Gothic Medium" w:eastAsia="Yu Gothic Medium" w:hAnsi="Yu Gothic Medium"/>
+          <w:sz w:val="24"/>
+          <w:szCs w:val="24"/>
+          <w:lang w:val="en-CA"/>
+        </w:rPr>
+        <w:t>real world</w:t>
+      </w:r>
+      <w:proofErr w:type="gramEnd"/>
+      <w:r>
+        <w:rPr>
+          <w:rFonts w:ascii="Yu Gothic Medium" w:eastAsia="Yu Gothic Medium" w:hAnsi="Yu Gothic Medium"/>
+          <w:sz w:val="24"/>
+          <w:szCs w:val="24"/>
+          <w:lang w:val="en-CA"/>
+        </w:rPr>
+        <w:t xml:space="preserve"> example, the </w:t>
       </w:r>
       <w:r>
         <w:rPr>
@@ -1301,7 +1465,27 @@
           <w:szCs w:val="24"/>
           <w:lang w:val="en-CA"/>
         </w:rPr>
-        <w:t>(further examples in book)</w:t>
+        <w:t>(</w:t>
+      </w:r>
+      <w:proofErr w:type="gramStart"/>
+      <w:r>
+        <w:rPr>
+          <w:rFonts w:ascii="Yu Gothic Medium" w:eastAsia="Yu Gothic Medium" w:hAnsi="Yu Gothic Medium"/>
+          <w:sz w:val="24"/>
+          <w:szCs w:val="24"/>
+          <w:lang w:val="en-CA"/>
+        </w:rPr>
+        <w:t>further</w:t>
+      </w:r>
+      <w:proofErr w:type="gramEnd"/>
+      <w:r>
+        <w:rPr>
+          <w:rFonts w:ascii="Yu Gothic Medium" w:eastAsia="Yu Gothic Medium" w:hAnsi="Yu Gothic Medium"/>
+          <w:sz w:val="24"/>
+          <w:szCs w:val="24"/>
+          <w:lang w:val="en-CA"/>
+        </w:rPr>
+        <w:t xml:space="preserve"> examples in book)</w:t>
       </w:r>
     </w:p>
     <w:p>
@@ -1677,7 +1861,29 @@
           <w:shd w:val="clear" w:color="auto" w:fill="FFFFFF"/>
           <w:lang w:val="en-CA"/>
         </w:rPr>
-        <w:t xml:space="preserve">An ‘Open’ list that keeps track of the current ‘immediate’ nodes available for traversal </w:t>
+        <w:t xml:space="preserve">An ‘Open’ list that keeps track of the current ‘immediate’ nodes available for </w:t>
+      </w:r>
+      <w:proofErr w:type="gramStart"/>
+      <w:r>
+        <w:rPr>
+          <w:rFonts w:ascii="Yu Gothic Medium" w:eastAsia="Yu Gothic Medium" w:hAnsi="Yu Gothic Medium" w:cs="Arial"/>
+          <w:sz w:val="24"/>
+          <w:szCs w:val="24"/>
+          <w:shd w:val="clear" w:color="auto" w:fill="FFFFFF"/>
+          <w:lang w:val="en-CA"/>
+        </w:rPr>
+        <w:t>traversal</w:t>
+      </w:r>
+      <w:proofErr w:type="gramEnd"/>
+      <w:r>
+        <w:rPr>
+          <w:rFonts w:ascii="Yu Gothic Medium" w:eastAsia="Yu Gothic Medium" w:hAnsi="Yu Gothic Medium" w:cs="Arial"/>
+          <w:sz w:val="24"/>
+          <w:szCs w:val="24"/>
+          <w:shd w:val="clear" w:color="auto" w:fill="FFFFFF"/>
+          <w:lang w:val="en-CA"/>
+        </w:rPr>
+        <w:t xml:space="preserve"> </w:t>
       </w:r>
     </w:p>
     <w:p>
@@ -1754,6 +1960,117 @@
           <w:shd w:val="clear" w:color="auto" w:fill="FFFFFF"/>
           <w:lang w:val="en-CA"/>
         </w:rPr>
+        <w:t>A natural question would be “</w:t>
+      </w:r>
+      <w:r>
+        <w:rPr>
+          <w:rFonts w:ascii="Yu Gothic Medium" w:eastAsia="Yu Gothic Medium" w:hAnsi="Yu Gothic Medium" w:cs="Arial"/>
+          <w:b/>
+          <w:bCs/>
+          <w:sz w:val="24"/>
+          <w:szCs w:val="24"/>
+          <w:shd w:val="clear" w:color="auto" w:fill="FFFFFF"/>
+          <w:lang w:val="en-CA"/>
+        </w:rPr>
+        <w:t>how does this differ from Dijkstra’s algorithm?”</w:t>
+      </w:r>
+    </w:p>
+    <w:p>
+      <w:pPr>
+        <w:rPr>
+          <w:rFonts w:ascii="Yu Gothic Medium" w:eastAsia="Yu Gothic Medium" w:hAnsi="Yu Gothic Medium" w:cs="Arial"/>
+          <w:sz w:val="24"/>
+          <w:szCs w:val="24"/>
+          <w:shd w:val="clear" w:color="auto" w:fill="FFFFFF"/>
+          <w:lang w:val="en-CA"/>
+        </w:rPr>
+      </w:pPr>
+      <w:r>
+        <w:rPr>
+          <w:rFonts w:ascii="Yu Gothic Medium" w:eastAsia="Yu Gothic Medium" w:hAnsi="Yu Gothic Medium" w:cs="Arial"/>
+          <w:sz w:val="24"/>
+          <w:szCs w:val="24"/>
+          <w:shd w:val="clear" w:color="auto" w:fill="FFFFFF"/>
+          <w:lang w:val="en-CA"/>
+        </w:rPr>
+        <w:t xml:space="preserve">BFS* fails on weighted graphs, as it will choose </w:t>
+      </w:r>
+      <w:r>
+        <w:rPr>
+          <w:rFonts w:ascii="Yu Gothic Medium" w:eastAsia="Yu Gothic Medium" w:hAnsi="Yu Gothic Medium" w:cs="Arial"/>
+          <w:b/>
+          <w:bCs/>
+          <w:sz w:val="24"/>
+          <w:szCs w:val="24"/>
+          <w:shd w:val="clear" w:color="auto" w:fill="FFFFFF"/>
+          <w:lang w:val="en-CA"/>
+        </w:rPr>
+        <w:t xml:space="preserve">distance </w:t>
+      </w:r>
+      <w:r>
+        <w:rPr>
+          <w:rFonts w:ascii="Yu Gothic Medium" w:eastAsia="Yu Gothic Medium" w:hAnsi="Yu Gothic Medium" w:cs="Arial"/>
+          <w:sz w:val="24"/>
+          <w:szCs w:val="24"/>
+          <w:shd w:val="clear" w:color="auto" w:fill="FFFFFF"/>
+          <w:lang w:val="en-CA"/>
+        </w:rPr>
+        <w:t xml:space="preserve">over </w:t>
+      </w:r>
+      <w:r>
+        <w:rPr>
+          <w:rFonts w:ascii="Yu Gothic Medium" w:eastAsia="Yu Gothic Medium" w:hAnsi="Yu Gothic Medium" w:cs="Arial"/>
+          <w:b/>
+          <w:bCs/>
+          <w:sz w:val="24"/>
+          <w:szCs w:val="24"/>
+          <w:shd w:val="clear" w:color="auto" w:fill="FFFFFF"/>
+          <w:lang w:val="en-CA"/>
+        </w:rPr>
+        <w:t>cost of edge traversal</w:t>
+      </w:r>
+    </w:p>
+    <w:p>
+      <w:pPr>
+        <w:rPr>
+          <w:rFonts w:ascii="Yu Gothic Medium" w:eastAsia="Yu Gothic Medium" w:hAnsi="Yu Gothic Medium" w:cs="Arial"/>
+          <w:sz w:val="24"/>
+          <w:szCs w:val="24"/>
+          <w:shd w:val="clear" w:color="auto" w:fill="FFFFFF"/>
+          <w:lang w:val="en-CA"/>
+        </w:rPr>
+      </w:pPr>
+    </w:p>
+    <w:p>
+      <w:pPr>
+        <w:rPr>
+          <w:rFonts w:ascii="Yu Gothic Medium" w:eastAsia="Yu Gothic Medium" w:hAnsi="Yu Gothic Medium" w:cs="Arial"/>
+          <w:sz w:val="24"/>
+          <w:szCs w:val="24"/>
+          <w:shd w:val="clear" w:color="auto" w:fill="FFFFFF"/>
+          <w:lang w:val="en-CA"/>
+        </w:rPr>
+      </w:pPr>
+    </w:p>
+    <w:p>
+      <w:pPr>
+        <w:rPr>
+          <w:rFonts w:ascii="Yu Gothic Medium" w:eastAsia="Yu Gothic Medium" w:hAnsi="Yu Gothic Medium" w:cs="Arial"/>
+          <w:sz w:val="24"/>
+          <w:szCs w:val="24"/>
+          <w:shd w:val="clear" w:color="auto" w:fill="FFFFFF"/>
+          <w:lang w:val="en-CA"/>
+        </w:rPr>
+      </w:pPr>
+      <w:r>
+        <w:rPr>
+          <w:rFonts w:ascii="Yu Gothic Medium" w:eastAsia="Yu Gothic Medium" w:hAnsi="Yu Gothic Medium" w:cs="Arial"/>
+          <w:sz w:val="24"/>
+          <w:szCs w:val="24"/>
+          <w:shd w:val="clear" w:color="auto" w:fill="FFFFFF"/>
+          <w:lang w:val="en-CA"/>
+        </w:rPr>
+        <w:lastRenderedPageBreak/>
         <w:t>Some algorithms definitions, with code implementation in the slides:</w:t>
       </w:r>
     </w:p>
@@ -1818,8 +2135,34 @@
           <w:shd w:val="clear" w:color="auto" w:fill="FFFFFF"/>
           <w:lang w:val="en-CA"/>
         </w:rPr>
-        <w:t>In breadth-first search, the root node is expanded first, then all its successors, and then all their successors, and so on until a goal state is found or the entire graph has been traversed</w:t>
-      </w:r>
+        <w:t xml:space="preserve">In breadth-first search, the root node is expanded first, then all its successors, and then all their successors, and so on until a goal state is found or the entire graph has been </w:t>
+      </w:r>
+      <w:proofErr w:type="gramStart"/>
+      <w:r>
+        <w:rPr>
+          <w:rFonts w:ascii="Yu Gothic Medium" w:eastAsia="Yu Gothic Medium" w:hAnsi="Yu Gothic Medium"/>
+          <w:spacing w:val="5"/>
+          <w:sz w:val="24"/>
+          <w:szCs w:val="24"/>
+          <w:shd w:val="clear" w:color="auto" w:fill="FFFFFF"/>
+          <w:lang w:val="en-CA"/>
+        </w:rPr>
+        <w:t>traversed</w:t>
+      </w:r>
+      <w:proofErr w:type="gramEnd"/>
+    </w:p>
+    <w:p>
+      <w:pPr>
+        <w:pStyle w:val="ListParagraph"/>
+        <w:rPr>
+          <w:rFonts w:ascii="Yu Gothic Medium" w:eastAsia="Yu Gothic Medium" w:hAnsi="Yu Gothic Medium"/>
+          <w:spacing w:val="5"/>
+          <w:sz w:val="24"/>
+          <w:szCs w:val="24"/>
+          <w:shd w:val="clear" w:color="auto" w:fill="FFFFFF"/>
+          <w:lang w:val="en-CA"/>
+        </w:rPr>
+      </w:pPr>
     </w:p>
     <w:p>
       <w:pPr>
@@ -1846,7 +2189,6 @@
           <w:shd w:val="clear" w:color="auto" w:fill="FFFFFF"/>
           <w:lang w:val="en-CA"/>
         </w:rPr>
-        <w:lastRenderedPageBreak/>
         <w:t>DFS</w:t>
       </w:r>
     </w:p>
@@ -1871,12 +2213,10 @@
           <w:shd w:val="clear" w:color="auto" w:fill="FFFFFF"/>
           <w:lang w:val="en-CA"/>
         </w:rPr>
-        <w:t>Depth-first search algorithms will always expand the deepest node in the frontier first</w:t>
-      </w:r>
-    </w:p>
-    <w:p>
-      <w:pPr>
-        <w:pStyle w:val="ListParagraph"/>
+        <w:t xml:space="preserve">Depth-first search algorithms will always expand the deepest node in the frontier </w:t>
+      </w:r>
+      <w:proofErr w:type="gramStart"/>
+      <w:r>
         <w:rPr>
           <w:rFonts w:ascii="Yu Gothic Medium" w:eastAsia="Yu Gothic Medium" w:hAnsi="Yu Gothic Medium"/>
           <w:spacing w:val="5"/>
@@ -1885,8 +2225,13 @@
           <w:shd w:val="clear" w:color="auto" w:fill="FFFFFF"/>
           <w:lang w:val="en-CA"/>
         </w:rPr>
-      </w:pPr>
-      <w:r>
+        <w:t>first</w:t>
+      </w:r>
+      <w:proofErr w:type="gramEnd"/>
+    </w:p>
+    <w:p>
+      <w:pPr>
+        <w:pStyle w:val="ListParagraph"/>
         <w:rPr>
           <w:rFonts w:ascii="Yu Gothic Medium" w:eastAsia="Yu Gothic Medium" w:hAnsi="Yu Gothic Medium"/>
           <w:spacing w:val="5"/>
@@ -1895,8 +2240,31 @@
           <w:shd w:val="clear" w:color="auto" w:fill="FFFFFF"/>
           <w:lang w:val="en-CA"/>
         </w:rPr>
-        <w:t>The search proceeds to expand nodes deeper and deeper until the deepest level of the search tree, where the nodes have no successors and then “backtracks” to the next deepest node</w:t>
-      </w:r>
+      </w:pPr>
+      <w:r>
+        <w:rPr>
+          <w:rFonts w:ascii="Yu Gothic Medium" w:eastAsia="Yu Gothic Medium" w:hAnsi="Yu Gothic Medium"/>
+          <w:spacing w:val="5"/>
+          <w:sz w:val="24"/>
+          <w:szCs w:val="24"/>
+          <w:shd w:val="clear" w:color="auto" w:fill="FFFFFF"/>
+          <w:lang w:val="en-CA"/>
+        </w:rPr>
+        <w:t xml:space="preserve">The search proceeds to expand nodes deeper and deeper until the deepest level of the search tree, where the nodes have no successors and then “backtracks” to the next deepest </w:t>
+      </w:r>
+      <w:proofErr w:type="gramStart"/>
+      <w:r>
+        <w:rPr>
+          <w:rFonts w:ascii="Yu Gothic Medium" w:eastAsia="Yu Gothic Medium" w:hAnsi="Yu Gothic Medium"/>
+          <w:spacing w:val="5"/>
+          <w:sz w:val="24"/>
+          <w:szCs w:val="24"/>
+          <w:shd w:val="clear" w:color="auto" w:fill="FFFFFF"/>
+          <w:lang w:val="en-CA"/>
+        </w:rPr>
+        <w:t>node</w:t>
+      </w:r>
+      <w:proofErr w:type="gramEnd"/>
       <w:r>
         <w:rPr>
           <w:rFonts w:ascii="Yu Gothic Medium" w:eastAsia="Yu Gothic Medium" w:hAnsi="Yu Gothic Medium"/>
@@ -1947,29 +2315,153 @@
           <w:shd w:val="clear" w:color="auto" w:fill="FFFFFF"/>
           <w:lang w:val="en-CA"/>
         </w:rPr>
-        <w:t>Uniform cost search (Dijkstra’s shortest path algorithm)</w:t>
-      </w:r>
-    </w:p>
-    <w:p>
-      <w:pPr>
-        <w:pStyle w:val="ListParagraph"/>
-        <w:rPr>
-          <w:rFonts w:ascii="Yu Gothic Medium" w:eastAsia="Yu Gothic Medium" w:hAnsi="Yu Gothic Medium" w:cs="Arial"/>
-          <w:sz w:val="24"/>
-          <w:szCs w:val="24"/>
-          <w:shd w:val="clear" w:color="auto" w:fill="FFFFFF"/>
-          <w:lang w:val="en-CA"/>
-        </w:rPr>
-      </w:pPr>
-      <w:r>
-        <w:rPr>
-          <w:rFonts w:ascii="Yu Gothic Medium" w:eastAsia="Yu Gothic Medium" w:hAnsi="Yu Gothic Medium" w:cs="Arial"/>
-          <w:sz w:val="24"/>
-          <w:szCs w:val="24"/>
-          <w:shd w:val="clear" w:color="auto" w:fill="FFFFFF"/>
-          <w:lang w:val="en-CA"/>
-        </w:rPr>
-        <w:t>Traverse a graph pursuing smallest edge cost for each path</w:t>
+        <w:t>Uniform cost search (</w:t>
+      </w:r>
+      <w:r>
+        <w:rPr>
+          <w:rFonts w:ascii="Yu Gothic Medium" w:eastAsia="Yu Gothic Medium" w:hAnsi="Yu Gothic Medium" w:cs="Arial"/>
+          <w:b/>
+          <w:bCs/>
+          <w:sz w:val="24"/>
+          <w:szCs w:val="24"/>
+          <w:shd w:val="clear" w:color="auto" w:fill="FFFFFF"/>
+          <w:lang w:val="en-CA"/>
+        </w:rPr>
+        <w:t xml:space="preserve">variant of </w:t>
+      </w:r>
+      <w:r>
+        <w:rPr>
+          <w:rFonts w:ascii="Yu Gothic Medium" w:eastAsia="Yu Gothic Medium" w:hAnsi="Yu Gothic Medium" w:cs="Arial"/>
+          <w:b/>
+          <w:bCs/>
+          <w:sz w:val="24"/>
+          <w:szCs w:val="24"/>
+          <w:shd w:val="clear" w:color="auto" w:fill="FFFFFF"/>
+          <w:lang w:val="en-CA"/>
+        </w:rPr>
+        <w:t>Dijkstra’s shortest path algorithm)</w:t>
+      </w:r>
+    </w:p>
+    <w:p>
+      <w:pPr>
+        <w:pStyle w:val="ListParagraph"/>
+        <w:rPr>
+          <w:rFonts w:ascii="Yu Gothic Medium" w:eastAsia="Yu Gothic Medium" w:hAnsi="Yu Gothic Medium" w:cs="Arial"/>
+          <w:sz w:val="24"/>
+          <w:szCs w:val="24"/>
+          <w:shd w:val="clear" w:color="auto" w:fill="FFFFFF"/>
+          <w:lang w:val="en-CA"/>
+        </w:rPr>
+      </w:pPr>
+      <w:r>
+        <w:rPr>
+          <w:rFonts w:ascii="Yu Gothic Medium" w:eastAsia="Yu Gothic Medium" w:hAnsi="Yu Gothic Medium" w:cs="Arial"/>
+          <w:sz w:val="24"/>
+          <w:szCs w:val="24"/>
+          <w:shd w:val="clear" w:color="auto" w:fill="FFFFFF"/>
+          <w:lang w:val="en-CA"/>
+        </w:rPr>
+        <w:t>Here, instead of inserting all vertices into a priority queue, we insert only source, then one by one insert when needed</w:t>
+      </w:r>
+    </w:p>
+    <w:p>
+      <w:pPr>
+        <w:pStyle w:val="ListParagraph"/>
+        <w:rPr>
+          <w:rFonts w:ascii="Yu Gothic Medium" w:eastAsia="Yu Gothic Medium" w:hAnsi="Yu Gothic Medium" w:cs="Arial"/>
+          <w:sz w:val="24"/>
+          <w:szCs w:val="24"/>
+          <w:shd w:val="clear" w:color="auto" w:fill="FFFFFF"/>
+          <w:lang w:val="en-CA"/>
+        </w:rPr>
+      </w:pPr>
+      <w:r>
+        <w:rPr>
+          <w:rFonts w:ascii="Yu Gothic Medium" w:eastAsia="Yu Gothic Medium" w:hAnsi="Yu Gothic Medium" w:cs="Arial"/>
+          <w:sz w:val="24"/>
+          <w:szCs w:val="24"/>
+          <w:shd w:val="clear" w:color="auto" w:fill="FFFFFF"/>
+          <w:lang w:val="en-CA"/>
+        </w:rPr>
+        <w:t>In every step, we check if the item is already in priority queue (using visited array)</w:t>
+      </w:r>
+    </w:p>
+    <w:p>
+      <w:pPr>
+        <w:pStyle w:val="ListParagraph"/>
+        <w:rPr>
+          <w:rFonts w:ascii="Yu Gothic Medium" w:eastAsia="Yu Gothic Medium" w:hAnsi="Yu Gothic Medium" w:cs="Arial"/>
+          <w:sz w:val="24"/>
+          <w:szCs w:val="24"/>
+          <w:shd w:val="clear" w:color="auto" w:fill="FFFFFF"/>
+          <w:lang w:val="en-CA"/>
+        </w:rPr>
+      </w:pPr>
+      <w:r>
+        <w:rPr>
+          <w:rFonts w:ascii="Yu Gothic Medium" w:eastAsia="Yu Gothic Medium" w:hAnsi="Yu Gothic Medium" w:cs="Arial"/>
+          <w:sz w:val="24"/>
+          <w:szCs w:val="24"/>
+          <w:shd w:val="clear" w:color="auto" w:fill="FFFFFF"/>
+          <w:lang w:val="en-CA"/>
+        </w:rPr>
+        <w:t>If yes, we perform decrease key, else we insert it</w:t>
+      </w:r>
+    </w:p>
+    <w:p>
+      <w:pPr>
+        <w:pStyle w:val="ListParagraph"/>
+        <w:rPr>
+          <w:rFonts w:ascii="Yu Gothic Medium" w:eastAsia="Yu Gothic Medium" w:hAnsi="Yu Gothic Medium" w:cs="Arial"/>
+          <w:sz w:val="24"/>
+          <w:szCs w:val="24"/>
+          <w:shd w:val="clear" w:color="auto" w:fill="FFFFFF"/>
+          <w:lang w:val="en-CA"/>
+        </w:rPr>
+      </w:pPr>
+      <w:r>
+        <w:rPr>
+          <w:rFonts w:ascii="Yu Gothic Medium" w:eastAsia="Yu Gothic Medium" w:hAnsi="Yu Gothic Medium" w:cs="Arial"/>
+          <w:b/>
+          <w:bCs/>
+          <w:sz w:val="24"/>
+          <w:szCs w:val="24"/>
+          <w:shd w:val="clear" w:color="auto" w:fill="FFFFFF"/>
+          <w:lang w:val="en-CA"/>
+        </w:rPr>
+        <w:t>UCS is goal-based</w:t>
+      </w:r>
+      <w:r>
+        <w:rPr>
+          <w:rFonts w:ascii="Yu Gothic Medium" w:eastAsia="Yu Gothic Medium" w:hAnsi="Yu Gothic Medium" w:cs="Arial"/>
+          <w:sz w:val="24"/>
+          <w:szCs w:val="24"/>
+          <w:shd w:val="clear" w:color="auto" w:fill="FFFFFF"/>
+          <w:lang w:val="en-CA"/>
+        </w:rPr>
+        <w:t xml:space="preserve">, while Dijkstra’s is not (it finds the shortest path to </w:t>
+      </w:r>
+      <w:r>
+        <w:rPr>
+          <w:rFonts w:ascii="Yu Gothic Medium" w:eastAsia="Yu Gothic Medium" w:hAnsi="Yu Gothic Medium" w:cs="Arial"/>
+          <w:b/>
+          <w:bCs/>
+          <w:sz w:val="24"/>
+          <w:szCs w:val="24"/>
+          <w:shd w:val="clear" w:color="auto" w:fill="FFFFFF"/>
+          <w:lang w:val="en-CA"/>
+        </w:rPr>
+        <w:t xml:space="preserve">all </w:t>
+      </w:r>
+      <w:r>
+        <w:rPr>
+          <w:rFonts w:ascii="Yu Gothic Medium" w:eastAsia="Yu Gothic Medium" w:hAnsi="Yu Gothic Medium" w:cs="Arial"/>
+          <w:sz w:val="24"/>
+          <w:szCs w:val="24"/>
+          <w:shd w:val="clear" w:color="auto" w:fill="FFFFFF"/>
+          <w:lang w:val="en-CA"/>
+        </w:rPr>
+        <w:t>nodes)</w:t>
       </w:r>
     </w:p>
     <w:p>
@@ -2053,8 +2545,20 @@
           <w:shd w:val="clear" w:color="auto" w:fill="FFFFFF"/>
           <w:lang w:val="en-CA"/>
         </w:rPr>
-        <w:t>In that case, the algorithm terminates, and there is a trade-off: the gain of time removes the fact that the goal will certainly be found as the tree is not traversed entirely</w:t>
-      </w:r>
+        <w:t xml:space="preserve">In that case, the algorithm terminates, and there is a trade-off: the gain of time removes the fact that the goal will certainly be found as the tree is not traversed </w:t>
+      </w:r>
+      <w:proofErr w:type="gramStart"/>
+      <w:r>
+        <w:rPr>
+          <w:rFonts w:ascii="Yu Gothic Medium" w:eastAsia="Yu Gothic Medium" w:hAnsi="Yu Gothic Medium" w:cs="Arial"/>
+          <w:sz w:val="24"/>
+          <w:szCs w:val="24"/>
+          <w:shd w:val="clear" w:color="auto" w:fill="FFFFFF"/>
+          <w:lang w:val="en-CA"/>
+        </w:rPr>
+        <w:t>entirely</w:t>
+      </w:r>
+      <w:proofErr w:type="gramEnd"/>
     </w:p>
     <w:p>
       <w:pPr>
@@ -2161,30 +2665,54 @@
           <w:shd w:val="clear" w:color="auto" w:fill="FFFFFF"/>
           <w:lang w:val="en-CA"/>
         </w:rPr>
-        <w:t>on d-graphs</w:t>
-      </w:r>
-    </w:p>
-    <w:p>
-      <w:pPr>
-        <w:pStyle w:val="ListParagraph"/>
-        <w:rPr>
-          <w:rFonts w:ascii="Yu Gothic Medium" w:eastAsia="Yu Gothic Medium" w:hAnsi="Yu Gothic Medium" w:cs="Arial"/>
-          <w:sz w:val="24"/>
-          <w:szCs w:val="24"/>
-          <w:shd w:val="clear" w:color="auto" w:fill="FFFFFF"/>
-          <w:lang w:val="en-CA"/>
-        </w:rPr>
-      </w:pPr>
-      <w:r>
-        <w:rPr>
-          <w:rFonts w:ascii="Yu Gothic Medium" w:eastAsia="Yu Gothic Medium" w:hAnsi="Yu Gothic Medium" w:cs="Arial"/>
-          <w:sz w:val="24"/>
-          <w:szCs w:val="24"/>
-          <w:shd w:val="clear" w:color="auto" w:fill="FFFFFF"/>
-          <w:lang w:val="en-CA"/>
-        </w:rPr>
-        <w:t>Combines DLS and BFS and certainly finds a solution and a path to it</w:t>
-      </w:r>
+        <w:t>on d-</w:t>
+      </w:r>
+      <w:proofErr w:type="gramStart"/>
+      <w:r>
+        <w:rPr>
+          <w:rFonts w:ascii="Yu Gothic Medium" w:eastAsia="Yu Gothic Medium" w:hAnsi="Yu Gothic Medium" w:cs="Arial"/>
+          <w:sz w:val="24"/>
+          <w:szCs w:val="24"/>
+          <w:shd w:val="clear" w:color="auto" w:fill="FFFFFF"/>
+          <w:lang w:val="en-CA"/>
+        </w:rPr>
+        <w:t>graphs</w:t>
+      </w:r>
+      <w:proofErr w:type="gramEnd"/>
+    </w:p>
+    <w:p>
+      <w:pPr>
+        <w:pStyle w:val="ListParagraph"/>
+        <w:rPr>
+          <w:rFonts w:ascii="Yu Gothic Medium" w:eastAsia="Yu Gothic Medium" w:hAnsi="Yu Gothic Medium" w:cs="Arial"/>
+          <w:sz w:val="24"/>
+          <w:szCs w:val="24"/>
+          <w:shd w:val="clear" w:color="auto" w:fill="FFFFFF"/>
+          <w:lang w:val="en-CA"/>
+        </w:rPr>
+      </w:pPr>
+      <w:r>
+        <w:rPr>
+          <w:rFonts w:ascii="Yu Gothic Medium" w:eastAsia="Yu Gothic Medium" w:hAnsi="Yu Gothic Medium" w:cs="Arial"/>
+          <w:sz w:val="24"/>
+          <w:szCs w:val="24"/>
+          <w:shd w:val="clear" w:color="auto" w:fill="FFFFFF"/>
+          <w:lang w:val="en-CA"/>
+        </w:rPr>
+        <w:t xml:space="preserve">Combines DLS and BFS and certainly finds a solution and a path to </w:t>
+      </w:r>
+      <w:proofErr w:type="gramStart"/>
+      <w:r>
+        <w:rPr>
+          <w:rFonts w:ascii="Yu Gothic Medium" w:eastAsia="Yu Gothic Medium" w:hAnsi="Yu Gothic Medium" w:cs="Arial"/>
+          <w:sz w:val="24"/>
+          <w:szCs w:val="24"/>
+          <w:shd w:val="clear" w:color="auto" w:fill="FFFFFF"/>
+          <w:lang w:val="en-CA"/>
+        </w:rPr>
+        <w:t>it</w:t>
+      </w:r>
+      <w:proofErr w:type="gramEnd"/>
     </w:p>
     <w:p>
       <w:pPr>
@@ -2207,6 +2735,7 @@
           <w:shd w:val="clear" w:color="auto" w:fill="FFFFFF"/>
           <w:lang w:val="en-CA"/>
         </w:rPr>
+        <w:lastRenderedPageBreak/>
         <w:t>The idea is to try out incremental values </w:t>
       </w:r>
       <w:r>
@@ -2220,8 +2749,23 @@
           <w:shd w:val="clear" w:color="auto" w:fill="FFFFFF"/>
           <w:lang w:val="en-CA"/>
         </w:rPr>
-        <w:t>0,1,2,...</w:t>
-      </w:r>
+        <w:t>0,</w:t>
+      </w:r>
+      <w:proofErr w:type="gramStart"/>
+      <w:r>
+        <w:rPr>
+          <w:rStyle w:val="Strong"/>
+          <w:rFonts w:ascii="Yu Gothic Medium" w:eastAsia="Yu Gothic Medium" w:hAnsi="Yu Gothic Medium"/>
+          <w:i/>
+          <w:iCs/>
+          <w:sz w:val="24"/>
+          <w:szCs w:val="24"/>
+          <w:shd w:val="clear" w:color="auto" w:fill="FFFFFF"/>
+          <w:lang w:val="en-CA"/>
+        </w:rPr>
+        <w:t>1,2,...</w:t>
+      </w:r>
+      <w:proofErr w:type="gramEnd"/>
       <w:r>
         <w:rPr>
           <w:rStyle w:val="Strong"/>
@@ -2418,6 +2962,7 @@
         </w:rPr>
         <w:t xml:space="preserve">Replacing each search graph with two smaller subgraphs, and terminates when they </w:t>
       </w:r>
+      <w:proofErr w:type="gramStart"/>
       <w:r>
         <w:rPr>
           <w:rStyle w:val="Strong"/>
@@ -2429,6 +2974,7 @@
         </w:rPr>
         <w:t>intersect</w:t>
       </w:r>
+      <w:proofErr w:type="gramEnd"/>
     </w:p>
     <w:p>
       <w:pPr>
@@ -2455,8 +3001,23 @@
           <w:shd w:val="clear" w:color="auto" w:fill="FFFFFF"/>
           <w:lang w:val="en-CA"/>
         </w:rPr>
-        <w:t>It is complete if BFS is used for both subgraphs</w:t>
-      </w:r>
+        <w:t xml:space="preserve">It is complete if BFS is used for both </w:t>
+      </w:r>
+      <w:proofErr w:type="gramStart"/>
+      <w:r>
+        <w:rPr>
+          <w:rStyle w:val="Strong"/>
+          <w:rFonts w:ascii="Yu Gothic Medium" w:eastAsia="Yu Gothic Medium" w:hAnsi="Yu Gothic Medium"/>
+          <w:b w:val="0"/>
+          <w:bCs w:val="0"/>
+          <w:sz w:val="24"/>
+          <w:szCs w:val="24"/>
+          <w:shd w:val="clear" w:color="auto" w:fill="FFFFFF"/>
+          <w:lang w:val="en-CA"/>
+        </w:rPr>
+        <w:t>subgraphs</w:t>
+      </w:r>
+      <w:proofErr w:type="gramEnd"/>
     </w:p>
     <w:p>
       <w:pPr>
@@ -2480,7 +3041,6 @@
           <w:shd w:val="clear" w:color="auto" w:fill="FFFFFF"/>
           <w:lang w:val="en-CA"/>
         </w:rPr>
-        <w:lastRenderedPageBreak/>
         <w:drawing>
           <wp:inline distT="0" distB="0" distL="0" distR="0" wp14:anchorId="4BF687C0" wp14:editId="6DC1FE06">
             <wp:extent cx="6120130" cy="2617470"/>
@@ -2558,8 +3118,20 @@
           <w:shd w:val="clear" w:color="auto" w:fill="FFFFFF"/>
           <w:lang w:val="en-CA"/>
         </w:rPr>
-        <w:t>the number of children at each node</w:t>
-      </w:r>
+        <w:t xml:space="preserve">the number of children at each </w:t>
+      </w:r>
+      <w:proofErr w:type="gramStart"/>
+      <w:r>
+        <w:rPr>
+          <w:rFonts w:ascii="Yu Gothic Medium" w:eastAsia="Yu Gothic Medium" w:hAnsi="Yu Gothic Medium" w:cs="Arial"/>
+          <w:sz w:val="24"/>
+          <w:szCs w:val="24"/>
+          <w:shd w:val="clear" w:color="auto" w:fill="FFFFFF"/>
+          <w:lang w:val="en-CA"/>
+        </w:rPr>
+        <w:t>node</w:t>
+      </w:r>
+      <w:proofErr w:type="gramEnd"/>
     </w:p>
     <w:p>
       <w:pPr>

</xml_diff>